<commit_message>
Formato de multas OIF en word terminado
</commit_message>
<xml_diff>
--- a/storage/PlantillaMultaOIF.docx
+++ b/storage/PlantillaMultaOIF.docx
@@ -225,26 +225,16 @@
           <w:highlight w:val="yellow"/>
           <w:lang w:val="es-ES_tradnl"/>
         </w:rPr>
-        <w:t>${</w:t>
-      </w:r>
-      <w:proofErr w:type="spellStart"/>
+        <w:t>${fecha</w:t>
+      </w:r>
       <w:r>
         <w:rPr>
           <w:rFonts w:ascii="Helvetica" w:hAnsi="Helvetica" w:cs="Helvetica"/>
           <w:highlight w:val="yellow"/>
           <w:lang w:val="es-ES_tradnl"/>
         </w:rPr>
-        <w:t>fecha</w:t>
-      </w:r>
-      <w:r>
-        <w:rPr>
-          <w:rFonts w:ascii="Helvetica" w:hAnsi="Helvetica" w:cs="Helvetica"/>
-          <w:highlight w:val="yellow"/>
-          <w:lang w:val="es-ES_tradnl"/>
-        </w:rPr>
         <w:t>_hoy</w:t>
       </w:r>
-      <w:proofErr w:type="spellEnd"/>
       <w:r>
         <w:rPr>
           <w:rFonts w:ascii="Helvetica" w:hAnsi="Helvetica" w:cs="Helvetica"/>
@@ -358,9 +348,8 @@
           <w:highlight w:val="yellow"/>
           <w:lang w:eastAsia="es-MX"/>
         </w:rPr>
-        <w:t>${</w:t>
-      </w:r>
-      <w:proofErr w:type="spellStart"/>
+        <w:t>${fecha_</w:t>
+      </w:r>
       <w:r>
         <w:rPr>
           <w:rFonts w:ascii="Arial" w:hAnsi="Arial" w:cs="Arial"/>
@@ -369,7 +358,7 @@
           <w:highlight w:val="yellow"/>
           <w:lang w:eastAsia="es-MX"/>
         </w:rPr>
-        <w:t>fecha_</w:t>
+        <w:t>vence</w:t>
       </w:r>
       <w:r>
         <w:rPr>
@@ -379,27 +368,269 @@
           <w:highlight w:val="yellow"/>
           <w:lang w:eastAsia="es-MX"/>
         </w:rPr>
-        <w:t>vence</w:t>
-      </w:r>
-      <w:proofErr w:type="spellEnd"/>
+        <w:t>}</w:t>
+      </w:r>
+      <w:r>
+        <w:rPr>
+          <w:rFonts w:ascii="Arial" w:hAnsi="Arial" w:cs="Arial"/>
+          <w:sz w:val="21"/>
+          <w:szCs w:val="21"/>
+          <w:lang w:eastAsia="es-MX"/>
+        </w:rPr>
+        <w:t>, radicada ante la Sala Constitucional del Tribunal Superior de Justicia del Estado de Quintana Roo bajo el expediente S.C.A./F/300/2017, esta autoridad procede a emitir la resolución en el presente asunto, en base a los siguientes:</w:t>
+      </w:r>
+    </w:p>
+    <w:p>
+      <w:pPr>
+        <w:jc w:val="both"/>
+        <w:rPr>
+          <w:rFonts w:ascii="Arial" w:hAnsi="Arial" w:cs="Arial"/>
+          <w:sz w:val="21"/>
+          <w:szCs w:val="21"/>
+          <w:lang w:eastAsia="es-MX"/>
+        </w:rPr>
+      </w:pPr>
+    </w:p>
+    <w:p>
+      <w:pPr>
+        <w:jc w:val="center"/>
+        <w:rPr>
+          <w:rFonts w:ascii="Arial" w:hAnsi="Arial" w:cs="Arial"/>
+          <w:b/>
+          <w:sz w:val="21"/>
+          <w:szCs w:val="21"/>
+          <w:lang w:eastAsia="es-MX"/>
+        </w:rPr>
+      </w:pPr>
+      <w:r>
+        <w:rPr>
+          <w:rFonts w:ascii="Arial" w:hAnsi="Arial" w:cs="Arial"/>
+          <w:b/>
+          <w:sz w:val="21"/>
+          <w:szCs w:val="21"/>
+          <w:lang w:eastAsia="es-MX"/>
+        </w:rPr>
+        <w:t>RESULTANDO</w:t>
+      </w:r>
+    </w:p>
+    <w:p>
+      <w:pPr>
+        <w:jc w:val="both"/>
+        <w:rPr>
+          <w:rFonts w:ascii="Arial" w:hAnsi="Arial" w:cs="Arial"/>
+          <w:b/>
+          <w:sz w:val="21"/>
+          <w:szCs w:val="21"/>
+          <w:lang w:eastAsia="es-MX"/>
+        </w:rPr>
+      </w:pPr>
+    </w:p>
+    <w:p>
+      <w:pPr>
+        <w:jc w:val="both"/>
+        <w:rPr>
+          <w:rFonts w:ascii="Arial" w:hAnsi="Arial" w:cs="Arial"/>
+          <w:sz w:val="21"/>
+          <w:szCs w:val="21"/>
+          <w:lang w:eastAsia="es-MX"/>
+        </w:rPr>
+      </w:pPr>
+      <w:r>
+        <w:rPr>
+          <w:rFonts w:ascii="Arial" w:hAnsi="Arial" w:cs="Arial"/>
+          <w:b/>
+          <w:sz w:val="21"/>
+          <w:szCs w:val="21"/>
+          <w:lang w:eastAsia="es-MX"/>
+        </w:rPr>
+        <w:t>1.-</w:t>
+      </w:r>
+      <w:r>
+        <w:rPr>
+          <w:rFonts w:ascii="Arial" w:hAnsi="Arial" w:cs="Arial"/>
+          <w:sz w:val="21"/>
+          <w:szCs w:val="21"/>
+          <w:lang w:eastAsia="es-MX"/>
+        </w:rPr>
+        <w:t xml:space="preserve"> Que con fecha</w:t>
+      </w:r>
+      <w:r>
+        <w:rPr>
+          <w:rFonts w:ascii="Arial" w:hAnsi="Arial" w:cs="Arial"/>
+          <w:sz w:val="21"/>
+          <w:szCs w:val="21"/>
+          <w:lang w:eastAsia="es-MX"/>
+        </w:rPr>
+        <w:t xml:space="preserve"> </w:t>
+      </w:r>
       <w:r>
         <w:rPr>
           <w:rFonts w:ascii="Arial" w:hAnsi="Arial" w:cs="Arial"/>
           <w:sz w:val="21"/>
           <w:szCs w:val="21"/>
           <w:highlight w:val="yellow"/>
-          <w:lang w:eastAsia="es-MX"/>
-        </w:rPr>
-        <w:t>}</w:t>
-      </w:r>
-      <w:r>
-        <w:rPr>
-          <w:rFonts w:ascii="Arial" w:hAnsi="Arial" w:cs="Arial"/>
-          <w:sz w:val="21"/>
-          <w:szCs w:val="21"/>
-          <w:lang w:eastAsia="es-MX"/>
-        </w:rPr>
-        <w:t>, radicada ante la Sala Constitucional del Tribunal Superior de Justicia del Estado de Quintana Roo bajo el expediente S.C.A./F/300/2017, esta autoridad procede a emitir la resolución en el presente asunto, en base a los siguientes:</w:t>
+        </w:rPr>
+        <w:t>${fecha_hoy}</w:t>
+      </w:r>
+      <w:r>
+        <w:rPr>
+          <w:rFonts w:ascii="Arial" w:hAnsi="Arial" w:cs="Arial"/>
+          <w:sz w:val="21"/>
+          <w:szCs w:val="21"/>
+          <w:lang w:eastAsia="es-MX"/>
+        </w:rPr>
+        <w:t>, personal adscrito a la Dirección de Fiscalización de la Tesorería Municipal, llevó a cabo visita de inspección en el domicilio de la empresa</w:t>
+      </w:r>
+      <w:r>
+        <w:rPr>
+          <w:rFonts w:ascii="Arial" w:hAnsi="Arial" w:cs="Arial"/>
+          <w:sz w:val="21"/>
+          <w:szCs w:val="21"/>
+          <w:lang w:eastAsia="es-MX"/>
+        </w:rPr>
+        <w:t xml:space="preserve"> </w:t>
+      </w:r>
+      <w:r>
+        <w:rPr>
+          <w:rFonts w:ascii="Arial" w:hAnsi="Arial" w:cs="Arial"/>
+          <w:sz w:val="21"/>
+          <w:szCs w:val="21"/>
+          <w:highlight w:val="yellow"/>
+          <w:lang w:eastAsia="es-MX"/>
+        </w:rPr>
+        <w:t>${empresa}</w:t>
+      </w:r>
+      <w:r>
+        <w:rPr>
+          <w:rFonts w:ascii="Arial" w:hAnsi="Arial" w:cs="Arial"/>
+          <w:sz w:val="21"/>
+          <w:szCs w:val="21"/>
+          <w:lang w:eastAsia="es-MX"/>
+        </w:rPr>
+        <w:t xml:space="preserve">, </w:t>
+      </w:r>
+      <w:r>
+        <w:rPr>
+          <w:rFonts w:ascii="Arial" w:hAnsi="Arial" w:cs="Arial"/>
+          <w:sz w:val="21"/>
+          <w:szCs w:val="21"/>
+          <w:lang w:eastAsia="es-MX"/>
+        </w:rPr>
+        <w:t>ubicado en la</w:t>
+      </w:r>
+      <w:r>
+        <w:rPr>
+          <w:rFonts w:ascii="Arial" w:hAnsi="Arial" w:cs="Arial"/>
+          <w:sz w:val="21"/>
+          <w:szCs w:val="21"/>
+          <w:lang w:eastAsia="es-MX"/>
+        </w:rPr>
+        <w:t xml:space="preserve"> </w:t>
+      </w:r>
+      <w:r>
+        <w:rPr>
+          <w:rFonts w:ascii="Arial" w:hAnsi="Arial" w:cs="Arial"/>
+          <w:sz w:val="21"/>
+          <w:szCs w:val="21"/>
+          <w:highlight w:val="yellow"/>
+          <w:lang w:eastAsia="es-MX"/>
+        </w:rPr>
+        <w:t>${domicilio_fiscal}</w:t>
+      </w:r>
+      <w:r>
+        <w:rPr>
+          <w:rFonts w:ascii="Arial" w:hAnsi="Arial" w:cs="Arial"/>
+          <w:sz w:val="21"/>
+          <w:szCs w:val="21"/>
+          <w:lang w:eastAsia="es-MX"/>
+        </w:rPr>
+        <w:t xml:space="preserve">, de esta Ciudad de Cancún, Quintana Roo, </w:t>
+      </w:r>
+      <w:r>
+        <w:rPr>
+          <w:rFonts w:ascii="Arial" w:hAnsi="Arial" w:cs="Arial"/>
+          <w:sz w:val="21"/>
+          <w:szCs w:val="21"/>
+        </w:rPr>
+        <w:t>levantándose acta circunstanciada con el objeto de constatar que en el establecimiento se cumpla con el giro y horario</w:t>
+      </w:r>
+      <w:r>
+        <w:rPr>
+          <w:rFonts w:ascii="Arial" w:hAnsi="Arial" w:cs="Arial"/>
+          <w:bCs/>
+          <w:sz w:val="21"/>
+          <w:szCs w:val="21"/>
+        </w:rPr>
+        <w:t xml:space="preserve"> de operación de dicho establecimiento</w:t>
+      </w:r>
+      <w:r>
+        <w:rPr>
+          <w:rFonts w:ascii="Arial" w:hAnsi="Arial" w:cs="Arial"/>
+          <w:sz w:val="21"/>
+          <w:szCs w:val="21"/>
+        </w:rPr>
+        <w:t xml:space="preserve"> </w:t>
+      </w:r>
+      <w:r>
+        <w:rPr>
+          <w:rFonts w:ascii="Arial" w:hAnsi="Arial" w:cs="Arial"/>
+          <w:bCs/>
+          <w:sz w:val="21"/>
+          <w:szCs w:val="21"/>
+        </w:rPr>
+        <w:t>comercial,</w:t>
+      </w:r>
+      <w:r>
+        <w:rPr>
+          <w:rFonts w:ascii="Arial" w:hAnsi="Arial" w:cs="Arial"/>
+          <w:sz w:val="21"/>
+          <w:szCs w:val="21"/>
+        </w:rPr>
+        <w:t xml:space="preserve"> que tenga a la vista la documentación vigente que acredite su correcto funcionamiento y que se encuentre al corriente del pago de sus contribuciones municipales, por lo que, requiriéndose al visitado que permita al Inspector, Verificador y Notificador–Ejecutor el acceso y recorrido a su establecimiento y le exhiba el original de los documentos aplicables a su giro comercial y actividades, según sea el caso, entre otros, los consistentes en:</w:t>
+      </w:r>
+      <w:r>
+        <w:rPr>
+          <w:rFonts w:ascii="Arial" w:hAnsi="Arial" w:cs="Arial"/>
+          <w:bCs/>
+          <w:sz w:val="21"/>
+          <w:szCs w:val="21"/>
+        </w:rPr>
+        <w:t xml:space="preserve"> </w:t>
+      </w:r>
+      <w:r>
+        <w:rPr>
+          <w:rFonts w:ascii="Arial" w:hAnsi="Arial" w:cs="Arial"/>
+          <w:bCs/>
+          <w:sz w:val="21"/>
+          <w:szCs w:val="21"/>
+          <w:highlight w:val="yellow"/>
+        </w:rPr>
+        <w:t>${documentos}</w:t>
+      </w:r>
+      <w:r>
+        <w:rPr>
+          <w:rFonts w:ascii="Arial" w:hAnsi="Arial" w:cs="Arial"/>
+          <w:sz w:val="21"/>
+          <w:szCs w:val="21"/>
+        </w:rPr>
+        <w:t>;</w:t>
+      </w:r>
+      <w:r>
+        <w:rPr>
+          <w:rFonts w:ascii="Arial" w:hAnsi="Arial" w:cs="Arial"/>
+          <w:b/>
+          <w:sz w:val="21"/>
+          <w:szCs w:val="21"/>
+        </w:rPr>
+        <w:t xml:space="preserve"> </w:t>
+      </w:r>
+      <w:r>
+        <w:rPr>
+          <w:rFonts w:ascii="Arial" w:hAnsi="Arial" w:cs="Arial"/>
+          <w:sz w:val="21"/>
+          <w:szCs w:val="21"/>
+        </w:rPr>
+        <w:t>lo anterior, para que se conozca su situación fiscal y administrativa.</w:t>
       </w:r>
     </w:p>
     <w:p>
@@ -407,309 +638,12 @@
         <w:jc w:val="both"/>
         <w:rPr>
           <w:rFonts w:ascii="Arial" w:hAnsi="Arial" w:cs="Arial"/>
-          <w:sz w:val="21"/>
-          <w:szCs w:val="21"/>
-          <w:lang w:eastAsia="es-MX"/>
-        </w:rPr>
-      </w:pPr>
-    </w:p>
-    <w:p>
-      <w:pPr>
-        <w:jc w:val="center"/>
-        <w:rPr>
-          <w:rFonts w:ascii="Arial" w:hAnsi="Arial" w:cs="Arial"/>
           <w:b/>
           <w:sz w:val="21"/>
           <w:szCs w:val="21"/>
           <w:lang w:eastAsia="es-MX"/>
         </w:rPr>
       </w:pPr>
-      <w:r>
-        <w:rPr>
-          <w:rFonts w:ascii="Arial" w:hAnsi="Arial" w:cs="Arial"/>
-          <w:b/>
-          <w:sz w:val="21"/>
-          <w:szCs w:val="21"/>
-          <w:lang w:eastAsia="es-MX"/>
-        </w:rPr>
-        <w:t>RESULTANDO</w:t>
-      </w:r>
-    </w:p>
-    <w:p>
-      <w:pPr>
-        <w:jc w:val="both"/>
-        <w:rPr>
-          <w:rFonts w:ascii="Arial" w:hAnsi="Arial" w:cs="Arial"/>
-          <w:b/>
-          <w:sz w:val="21"/>
-          <w:szCs w:val="21"/>
-          <w:lang w:eastAsia="es-MX"/>
-        </w:rPr>
-      </w:pPr>
-    </w:p>
-    <w:p>
-      <w:pPr>
-        <w:jc w:val="both"/>
-        <w:rPr>
-          <w:rFonts w:ascii="Arial" w:hAnsi="Arial" w:cs="Arial"/>
-          <w:sz w:val="21"/>
-          <w:szCs w:val="21"/>
-          <w:lang w:eastAsia="es-MX"/>
-        </w:rPr>
-      </w:pPr>
-      <w:r>
-        <w:rPr>
-          <w:rFonts w:ascii="Arial" w:hAnsi="Arial" w:cs="Arial"/>
-          <w:b/>
-          <w:sz w:val="21"/>
-          <w:szCs w:val="21"/>
-          <w:lang w:eastAsia="es-MX"/>
-        </w:rPr>
-        <w:t>1.-</w:t>
-      </w:r>
-      <w:r>
-        <w:rPr>
-          <w:rFonts w:ascii="Arial" w:hAnsi="Arial" w:cs="Arial"/>
-          <w:sz w:val="21"/>
-          <w:szCs w:val="21"/>
-          <w:lang w:eastAsia="es-MX"/>
-        </w:rPr>
-        <w:t xml:space="preserve"> Que con fecha</w:t>
-      </w:r>
-      <w:r>
-        <w:rPr>
-          <w:rFonts w:ascii="Arial" w:hAnsi="Arial" w:cs="Arial"/>
-          <w:sz w:val="21"/>
-          <w:szCs w:val="21"/>
-          <w:lang w:eastAsia="es-MX"/>
-        </w:rPr>
-        <w:t xml:space="preserve"> </w:t>
-      </w:r>
-      <w:r>
-        <w:rPr>
-          <w:rFonts w:ascii="Arial" w:hAnsi="Arial" w:cs="Arial"/>
-          <w:sz w:val="21"/>
-          <w:szCs w:val="21"/>
-          <w:highlight w:val="yellow"/>
-        </w:rPr>
-        <w:t>${</w:t>
-      </w:r>
-      <w:proofErr w:type="spellStart"/>
-      <w:r>
-        <w:rPr>
-          <w:rFonts w:ascii="Arial" w:hAnsi="Arial" w:cs="Arial"/>
-          <w:sz w:val="21"/>
-          <w:szCs w:val="21"/>
-          <w:highlight w:val="yellow"/>
-        </w:rPr>
-        <w:t>fecha_hoy</w:t>
-      </w:r>
-      <w:proofErr w:type="spellEnd"/>
-      <w:r>
-        <w:rPr>
-          <w:rFonts w:ascii="Arial" w:hAnsi="Arial" w:cs="Arial"/>
-          <w:sz w:val="21"/>
-          <w:szCs w:val="21"/>
-          <w:highlight w:val="yellow"/>
-        </w:rPr>
-        <w:t>}</w:t>
-      </w:r>
-      <w:r>
-        <w:rPr>
-          <w:rFonts w:ascii="Arial" w:hAnsi="Arial" w:cs="Arial"/>
-          <w:sz w:val="21"/>
-          <w:szCs w:val="21"/>
-          <w:lang w:eastAsia="es-MX"/>
-        </w:rPr>
-        <w:t>, personal adscrito a la Dirección de Fiscalización de la Tesorería Municipal, llevó a cabo visita de inspección en el domicilio de la empresa</w:t>
-      </w:r>
-      <w:r>
-        <w:rPr>
-          <w:rFonts w:ascii="Arial" w:hAnsi="Arial" w:cs="Arial"/>
-          <w:sz w:val="21"/>
-          <w:szCs w:val="21"/>
-          <w:lang w:eastAsia="es-MX"/>
-        </w:rPr>
-        <w:t xml:space="preserve"> </w:t>
-      </w:r>
-      <w:r>
-        <w:rPr>
-          <w:rFonts w:ascii="Arial" w:hAnsi="Arial" w:cs="Arial"/>
-          <w:sz w:val="21"/>
-          <w:szCs w:val="21"/>
-          <w:highlight w:val="yellow"/>
-          <w:lang w:eastAsia="es-MX"/>
-        </w:rPr>
-        <w:t>${empresa}</w:t>
-      </w:r>
-      <w:r>
-        <w:rPr>
-          <w:rFonts w:ascii="Arial" w:hAnsi="Arial" w:cs="Arial"/>
-          <w:sz w:val="21"/>
-          <w:szCs w:val="21"/>
-          <w:lang w:eastAsia="es-MX"/>
-        </w:rPr>
-        <w:t xml:space="preserve">, </w:t>
-      </w:r>
-      <w:r>
-        <w:rPr>
-          <w:rFonts w:ascii="Arial" w:hAnsi="Arial" w:cs="Arial"/>
-          <w:sz w:val="21"/>
-          <w:szCs w:val="21"/>
-          <w:lang w:eastAsia="es-MX"/>
-        </w:rPr>
-        <w:t>ubicado en la</w:t>
-      </w:r>
-      <w:r>
-        <w:rPr>
-          <w:rFonts w:ascii="Arial" w:hAnsi="Arial" w:cs="Arial"/>
-          <w:sz w:val="21"/>
-          <w:szCs w:val="21"/>
-          <w:lang w:eastAsia="es-MX"/>
-        </w:rPr>
-        <w:t xml:space="preserve"> </w:t>
-      </w:r>
-      <w:r>
-        <w:rPr>
-          <w:rFonts w:ascii="Arial" w:hAnsi="Arial" w:cs="Arial"/>
-          <w:sz w:val="21"/>
-          <w:szCs w:val="21"/>
-          <w:highlight w:val="yellow"/>
-          <w:lang w:eastAsia="es-MX"/>
-        </w:rPr>
-        <w:t>${</w:t>
-      </w:r>
-      <w:proofErr w:type="spellStart"/>
-      <w:r>
-        <w:rPr>
-          <w:rFonts w:ascii="Arial" w:hAnsi="Arial" w:cs="Arial"/>
-          <w:sz w:val="21"/>
-          <w:szCs w:val="21"/>
-          <w:highlight w:val="yellow"/>
-          <w:lang w:eastAsia="es-MX"/>
-        </w:rPr>
-        <w:t>domicilio_fiscal</w:t>
-      </w:r>
-      <w:proofErr w:type="spellEnd"/>
-      <w:r>
-        <w:rPr>
-          <w:rFonts w:ascii="Arial" w:hAnsi="Arial" w:cs="Arial"/>
-          <w:sz w:val="21"/>
-          <w:szCs w:val="21"/>
-          <w:highlight w:val="yellow"/>
-          <w:lang w:eastAsia="es-MX"/>
-        </w:rPr>
-        <w:t>}</w:t>
-      </w:r>
-      <w:r>
-        <w:rPr>
-          <w:rFonts w:ascii="Arial" w:hAnsi="Arial" w:cs="Arial"/>
-          <w:sz w:val="21"/>
-          <w:szCs w:val="21"/>
-          <w:lang w:eastAsia="es-MX"/>
-        </w:rPr>
-        <w:t xml:space="preserve">, de esta Ciudad de Cancún, Quintana Roo, </w:t>
-      </w:r>
-      <w:r>
-        <w:rPr>
-          <w:rFonts w:ascii="Arial" w:hAnsi="Arial" w:cs="Arial"/>
-          <w:sz w:val="21"/>
-          <w:szCs w:val="21"/>
-        </w:rPr>
-        <w:t>levantándose acta circunstanciada con el objeto de constatar que en el establecimiento se cumpla con el giro y horario</w:t>
-      </w:r>
-      <w:r>
-        <w:rPr>
-          <w:rFonts w:ascii="Arial" w:hAnsi="Arial" w:cs="Arial"/>
-          <w:bCs/>
-          <w:sz w:val="21"/>
-          <w:szCs w:val="21"/>
-        </w:rPr>
-        <w:t xml:space="preserve"> de operación de dicho establecimiento</w:t>
-      </w:r>
-      <w:r>
-        <w:rPr>
-          <w:rFonts w:ascii="Arial" w:hAnsi="Arial" w:cs="Arial"/>
-          <w:sz w:val="21"/>
-          <w:szCs w:val="21"/>
-        </w:rPr>
-        <w:t xml:space="preserve"> </w:t>
-      </w:r>
-      <w:r>
-        <w:rPr>
-          <w:rFonts w:ascii="Arial" w:hAnsi="Arial" w:cs="Arial"/>
-          <w:bCs/>
-          <w:sz w:val="21"/>
-          <w:szCs w:val="21"/>
-        </w:rPr>
-        <w:t>comercial,</w:t>
-      </w:r>
-      <w:r>
-        <w:rPr>
-          <w:rFonts w:ascii="Arial" w:hAnsi="Arial" w:cs="Arial"/>
-          <w:sz w:val="21"/>
-          <w:szCs w:val="21"/>
-        </w:rPr>
-        <w:t xml:space="preserve"> que tenga a la vista la documentación vigente que acredite su correcto funcionamiento y que se encuentre al corriente del pago de sus contribuciones municipales, por lo que, requiriéndose al visitado que permita al Inspector, Verificador y Notificador–Ejecutor el acceso y recorrido a su establecimiento y le exhiba el original de los documentos aplicables a su giro comercial y actividades, según sea el caso, entre otros, los consistentes en:</w:t>
-      </w:r>
-      <w:r>
-        <w:rPr>
-          <w:rFonts w:ascii="Arial" w:hAnsi="Arial" w:cs="Arial"/>
-          <w:bCs/>
-          <w:sz w:val="21"/>
-          <w:szCs w:val="21"/>
-        </w:rPr>
-        <w:t xml:space="preserve"> </w:t>
-      </w:r>
-      <w:r>
-        <w:rPr>
-          <w:rFonts w:ascii="Arial" w:hAnsi="Arial" w:cs="Arial"/>
-          <w:bCs/>
-          <w:sz w:val="21"/>
-          <w:szCs w:val="21"/>
-          <w:highlight w:val="yellow"/>
-        </w:rPr>
-        <w:t>${documentos}</w:t>
-      </w:r>
-      <w:r>
-        <w:rPr>
-          <w:rFonts w:ascii="Arial" w:hAnsi="Arial" w:cs="Arial"/>
-          <w:sz w:val="21"/>
-          <w:szCs w:val="21"/>
-        </w:rPr>
-        <w:t>;</w:t>
-      </w:r>
-      <w:r>
-        <w:rPr>
-          <w:rFonts w:ascii="Arial" w:hAnsi="Arial" w:cs="Arial"/>
-          <w:b/>
-          <w:sz w:val="21"/>
-          <w:szCs w:val="21"/>
-        </w:rPr>
-        <w:t xml:space="preserve"> </w:t>
-      </w:r>
-      <w:r>
-        <w:rPr>
-          <w:rFonts w:ascii="Arial" w:hAnsi="Arial" w:cs="Arial"/>
-          <w:sz w:val="21"/>
-          <w:szCs w:val="21"/>
-        </w:rPr>
-        <w:t>lo anterior, para que se conozca su situación fiscal y administrativa.</w:t>
-      </w:r>
-    </w:p>
-    <w:p>
-      <w:pPr>
-        <w:jc w:val="both"/>
-        <w:rPr>
-          <w:rFonts w:ascii="Arial" w:hAnsi="Arial" w:cs="Arial"/>
-          <w:b/>
-          <w:sz w:val="21"/>
-          <w:szCs w:val="21"/>
-          <w:lang w:eastAsia="es-MX"/>
-        </w:rPr>
-      </w:pPr>
-      <w:bookmarkStart w:id="0" w:name="_GoBack"/>
-      <w:bookmarkEnd w:id="0"/>
     </w:p>
     <w:p>
       <w:pPr>
@@ -1370,29 +1304,7 @@
           <w:highlight w:val="yellow"/>
           <w:lang w:eastAsia="es-MX"/>
         </w:rPr>
-        <w:t>${</w:t>
-      </w:r>
-      <w:proofErr w:type="spellStart"/>
-      <w:r>
-        <w:rPr>
-          <w:rFonts w:ascii="Arial" w:hAnsi="Arial" w:cs="Arial"/>
-          <w:sz w:val="21"/>
-          <w:szCs w:val="21"/>
-          <w:highlight w:val="yellow"/>
-          <w:lang w:eastAsia="es-MX"/>
-        </w:rPr>
-        <w:t>fecha_hoy</w:t>
-      </w:r>
-      <w:proofErr w:type="spellEnd"/>
-      <w:r>
-        <w:rPr>
-          <w:rFonts w:ascii="Arial" w:hAnsi="Arial" w:cs="Arial"/>
-          <w:sz w:val="21"/>
-          <w:szCs w:val="21"/>
-          <w:highlight w:val="yellow"/>
-          <w:lang w:eastAsia="es-MX"/>
-        </w:rPr>
-        <w:t>}</w:t>
+        <w:t>${fecha_hoy}</w:t>
       </w:r>
       <w:r>
         <w:rPr>
@@ -1938,19 +1850,8 @@
                 <w:szCs w:val="10"/>
                 <w:highlight w:val="yellow"/>
               </w:rPr>
-              <w:t xml:space="preserve">SI </w:t>
+              <w:t>SI /  NO</w:t>
             </w:r>
-            <w:proofErr w:type="gramStart"/>
-            <w:r>
-              <w:rPr>
-                <w:b w:val="0"/>
-                <w:sz w:val="10"/>
-                <w:szCs w:val="10"/>
-                <w:highlight w:val="yellow"/>
-              </w:rPr>
-              <w:t>/  NO</w:t>
-            </w:r>
-            <w:proofErr w:type="gramEnd"/>
           </w:p>
         </w:tc>
         <w:tc>
@@ -2007,17 +1908,7 @@
                 <w:szCs w:val="10"/>
                 <w:highlight w:val="yellow"/>
               </w:rPr>
-              <w:t xml:space="preserve">1.- </w:t>
-            </w:r>
-            <w:r>
-              <w:rPr>
-                <w:rFonts w:ascii="Arial" w:hAnsi="Arial" w:cs="Arial"/>
-                <w:sz w:val="10"/>
-                <w:szCs w:val="10"/>
-                <w:highlight w:val="yellow"/>
-                <w:lang w:val="es-MX"/>
-              </w:rPr>
-              <w:t>RECIBOS OFICIALES DEL PAGO DEL IMPUESTO PREDIAL VIGENTE</w:t>
+              <w:t>${documentos</w:t>
             </w:r>
             <w:r>
               <w:rPr>
@@ -2026,7 +1917,16 @@
                 <w:szCs w:val="10"/>
                 <w:highlight w:val="yellow"/>
               </w:rPr>
-              <w:t>:</w:t>
+              <w:t>_tabla</w:t>
+            </w:r>
+            <w:r>
+              <w:rPr>
+                <w:rFonts w:ascii="Arial" w:hAnsi="Arial" w:cs="Arial"/>
+                <w:sz w:val="10"/>
+                <w:szCs w:val="10"/>
+                <w:highlight w:val="yellow"/>
+              </w:rPr>
+              <w:t>}</w:t>
             </w:r>
           </w:p>
         </w:tc>
@@ -2057,7 +1957,25 @@
                 <w:szCs w:val="10"/>
                 <w:highlight w:val="yellow"/>
               </w:rPr>
-              <w:t>SI</w:t>
+              <w:t>${solicitad</w:t>
+            </w:r>
+            <w:r>
+              <w:rPr>
+                <w:rFonts w:ascii="Arial" w:hAnsi="Arial" w:cs="Arial"/>
+                <w:sz w:val="10"/>
+                <w:szCs w:val="10"/>
+                <w:highlight w:val="yellow"/>
+              </w:rPr>
+              <w:t>o</w:t>
+            </w:r>
+            <w:r>
+              <w:rPr>
+                <w:rFonts w:ascii="Arial" w:hAnsi="Arial" w:cs="Arial"/>
+                <w:sz w:val="10"/>
+                <w:szCs w:val="10"/>
+                <w:highlight w:val="yellow"/>
+              </w:rPr>
+              <w:t>}</w:t>
             </w:r>
           </w:p>
         </w:tc>
@@ -2088,7 +2006,7 @@
                 <w:szCs w:val="10"/>
                 <w:highlight w:val="yellow"/>
               </w:rPr>
-              <w:t>NO</w:t>
+              <w:t>${exhibido}</w:t>
             </w:r>
           </w:p>
         </w:tc>
@@ -2119,7 +2037,7 @@
                 <w:szCs w:val="10"/>
                 <w:highlight w:val="yellow"/>
               </w:rPr>
-              <w:t>Artículo</w:t>
+              <w:t>${</w:t>
             </w:r>
             <w:r>
               <w:rPr>
@@ -2128,7 +2046,7 @@
                 <w:szCs w:val="10"/>
                 <w:highlight w:val="yellow"/>
               </w:rPr>
-              <w:t xml:space="preserve"> 68 fracciones V y VIII del Código Fiscal Municipal del Estado de Quintana Roo, en relación con el artículo </w:t>
+              <w:t>observaciones</w:t>
             </w:r>
             <w:r>
               <w:rPr>
@@ -2137,1830 +2055,7 @@
                 <w:szCs w:val="10"/>
                 <w:highlight w:val="yellow"/>
               </w:rPr>
-              <w:t>16 de la Ley de Hacienda del Municipio de Benito Juárez, Quintana Roo</w:t>
-            </w:r>
-            <w:r>
-              <w:rPr>
-                <w:rFonts w:ascii="Arial" w:hAnsi="Arial" w:cs="Arial"/>
-                <w:sz w:val="10"/>
-                <w:szCs w:val="10"/>
-                <w:highlight w:val="yellow"/>
-              </w:rPr>
-              <w:t xml:space="preserve"> </w:t>
-            </w:r>
-          </w:p>
-        </w:tc>
-      </w:tr>
-      <w:tr>
-        <w:trPr>
-          <w:cantSplit/>
-        </w:trPr>
-        <w:tc>
-          <w:tcPr>
-            <w:tcW w:w="4465" w:type="dxa"/>
-            <w:tcBorders>
-              <w:top w:val="single" w:sz="4" w:space="0" w:color="auto"/>
-              <w:left w:val="single" w:sz="4" w:space="0" w:color="auto"/>
-              <w:bottom w:val="single" w:sz="4" w:space="0" w:color="auto"/>
-              <w:right w:val="single" w:sz="4" w:space="0" w:color="auto"/>
-            </w:tcBorders>
-          </w:tcPr>
-          <w:p>
-            <w:pPr>
-              <w:jc w:val="both"/>
-              <w:rPr>
-                <w:rFonts w:ascii="Arial" w:hAnsi="Arial" w:cs="Arial"/>
-                <w:sz w:val="10"/>
-                <w:szCs w:val="10"/>
-                <w:highlight w:val="yellow"/>
-              </w:rPr>
-            </w:pPr>
-            <w:r>
-              <w:rPr>
-                <w:rFonts w:ascii="Arial" w:hAnsi="Arial" w:cs="Arial"/>
-                <w:sz w:val="10"/>
-                <w:szCs w:val="10"/>
-                <w:highlight w:val="yellow"/>
-              </w:rPr>
-              <w:t>2.- PERMISO PARA LA PRESENTACION DE ESPECTACULOS PUBLICOS VIGENTE:</w:t>
-            </w:r>
-          </w:p>
-        </w:tc>
-        <w:tc>
-          <w:tcPr>
-            <w:tcW w:w="850" w:type="dxa"/>
-            <w:tcBorders>
-              <w:top w:val="single" w:sz="4" w:space="0" w:color="auto"/>
-              <w:left w:val="single" w:sz="4" w:space="0" w:color="auto"/>
-              <w:bottom w:val="single" w:sz="4" w:space="0" w:color="auto"/>
-              <w:right w:val="single" w:sz="4" w:space="0" w:color="auto"/>
-            </w:tcBorders>
-          </w:tcPr>
-          <w:p>
-            <w:pPr>
-              <w:rPr>
-                <w:rFonts w:ascii="Arial" w:hAnsi="Arial" w:cs="Arial"/>
-                <w:highlight w:val="yellow"/>
-              </w:rPr>
-            </w:pPr>
-            <w:r>
-              <w:rPr>
-                <w:rFonts w:ascii="Arial" w:hAnsi="Arial" w:cs="Arial"/>
-                <w:sz w:val="10"/>
-                <w:szCs w:val="10"/>
-                <w:highlight w:val="yellow"/>
-              </w:rPr>
-              <w:t>NO</w:t>
-            </w:r>
-          </w:p>
-        </w:tc>
-        <w:tc>
-          <w:tcPr>
-            <w:tcW w:w="851" w:type="dxa"/>
-            <w:tcBorders>
-              <w:top w:val="single" w:sz="4" w:space="0" w:color="auto"/>
-              <w:left w:val="single" w:sz="4" w:space="0" w:color="auto"/>
-              <w:bottom w:val="single" w:sz="4" w:space="0" w:color="auto"/>
-              <w:right w:val="single" w:sz="4" w:space="0" w:color="auto"/>
-            </w:tcBorders>
-          </w:tcPr>
-          <w:p>
-            <w:pPr>
-              <w:rPr>
-                <w:rFonts w:ascii="Arial" w:hAnsi="Arial" w:cs="Arial"/>
-                <w:highlight w:val="yellow"/>
-              </w:rPr>
-            </w:pPr>
-            <w:r>
-              <w:rPr>
-                <w:rFonts w:ascii="Arial" w:hAnsi="Arial" w:cs="Arial"/>
-                <w:sz w:val="10"/>
-                <w:szCs w:val="10"/>
-                <w:highlight w:val="yellow"/>
-              </w:rPr>
-              <w:t>NO</w:t>
-            </w:r>
-          </w:p>
-        </w:tc>
-        <w:tc>
-          <w:tcPr>
-            <w:tcW w:w="3543" w:type="dxa"/>
-            <w:tcBorders>
-              <w:top w:val="single" w:sz="4" w:space="0" w:color="auto"/>
-              <w:left w:val="single" w:sz="4" w:space="0" w:color="auto"/>
-              <w:bottom w:val="single" w:sz="4" w:space="0" w:color="auto"/>
-              <w:right w:val="single" w:sz="4" w:space="0" w:color="auto"/>
-            </w:tcBorders>
-          </w:tcPr>
-          <w:p>
-            <w:pPr>
-              <w:jc w:val="both"/>
-              <w:rPr>
-                <w:rFonts w:ascii="Arial" w:hAnsi="Arial" w:cs="Arial"/>
-                <w:sz w:val="10"/>
-                <w:szCs w:val="10"/>
-                <w:highlight w:val="yellow"/>
-              </w:rPr>
-            </w:pPr>
-            <w:r>
-              <w:rPr>
-                <w:rFonts w:ascii="Arial" w:hAnsi="Arial" w:cs="Arial"/>
-                <w:sz w:val="10"/>
-                <w:szCs w:val="10"/>
-                <w:highlight w:val="yellow"/>
-              </w:rPr>
-              <w:t>Artículo 68 fracciones V y VIII del Código Fiscal Municipal del Estado de Quintana Roo, en relación con el artículo 24 y 26 de la Ley de Hacienda del Municipio de Benito Juárez, Quintana Roo</w:t>
-            </w:r>
-            <w:r>
-              <w:rPr>
-                <w:rFonts w:ascii="Arial" w:hAnsi="Arial" w:cs="Arial"/>
-                <w:sz w:val="10"/>
-                <w:szCs w:val="10"/>
-                <w:highlight w:val="yellow"/>
-              </w:rPr>
-              <w:t xml:space="preserve"> (NO APLICA)</w:t>
-            </w:r>
-          </w:p>
-        </w:tc>
-      </w:tr>
-      <w:tr>
-        <w:trPr>
-          <w:cantSplit/>
-        </w:trPr>
-        <w:tc>
-          <w:tcPr>
-            <w:tcW w:w="4465" w:type="dxa"/>
-            <w:tcBorders>
-              <w:top w:val="single" w:sz="4" w:space="0" w:color="auto"/>
-              <w:left w:val="single" w:sz="4" w:space="0" w:color="auto"/>
-              <w:bottom w:val="single" w:sz="4" w:space="0" w:color="auto"/>
-              <w:right w:val="single" w:sz="4" w:space="0" w:color="auto"/>
-            </w:tcBorders>
-          </w:tcPr>
-          <w:p>
-            <w:pPr>
-              <w:jc w:val="both"/>
-              <w:rPr>
-                <w:rFonts w:ascii="Arial" w:hAnsi="Arial" w:cs="Arial"/>
-                <w:sz w:val="10"/>
-                <w:szCs w:val="10"/>
-                <w:highlight w:val="yellow"/>
-              </w:rPr>
-            </w:pPr>
-            <w:r>
-              <w:rPr>
-                <w:rFonts w:ascii="Arial" w:hAnsi="Arial" w:cs="Arial"/>
-                <w:sz w:val="10"/>
-                <w:szCs w:val="10"/>
-                <w:highlight w:val="yellow"/>
-              </w:rPr>
-              <w:t>3.-RECIBOS OFICIALES DEL PAGO DEL IMPUESTO SOBRE DIVERSIONES, VIDEO JUEGOS, CINES Y ESPECTACULOS PUBLICOS VIGENTE:</w:t>
-            </w:r>
-          </w:p>
-        </w:tc>
-        <w:tc>
-          <w:tcPr>
-            <w:tcW w:w="850" w:type="dxa"/>
-            <w:tcBorders>
-              <w:top w:val="single" w:sz="4" w:space="0" w:color="auto"/>
-              <w:left w:val="single" w:sz="4" w:space="0" w:color="auto"/>
-              <w:bottom w:val="single" w:sz="4" w:space="0" w:color="auto"/>
-              <w:right w:val="single" w:sz="4" w:space="0" w:color="auto"/>
-            </w:tcBorders>
-          </w:tcPr>
-          <w:p>
-            <w:pPr>
-              <w:rPr>
-                <w:rFonts w:ascii="Arial" w:hAnsi="Arial" w:cs="Arial"/>
-                <w:highlight w:val="yellow"/>
-              </w:rPr>
-            </w:pPr>
-            <w:r>
-              <w:rPr>
-                <w:rFonts w:ascii="Arial" w:hAnsi="Arial" w:cs="Arial"/>
-                <w:sz w:val="10"/>
-                <w:szCs w:val="10"/>
-                <w:highlight w:val="yellow"/>
-              </w:rPr>
-              <w:t>NO</w:t>
-            </w:r>
-          </w:p>
-        </w:tc>
-        <w:tc>
-          <w:tcPr>
-            <w:tcW w:w="851" w:type="dxa"/>
-            <w:tcBorders>
-              <w:top w:val="single" w:sz="4" w:space="0" w:color="auto"/>
-              <w:left w:val="single" w:sz="4" w:space="0" w:color="auto"/>
-              <w:bottom w:val="single" w:sz="4" w:space="0" w:color="auto"/>
-              <w:right w:val="single" w:sz="4" w:space="0" w:color="auto"/>
-            </w:tcBorders>
-          </w:tcPr>
-          <w:p>
-            <w:pPr>
-              <w:rPr>
-                <w:rFonts w:ascii="Arial" w:hAnsi="Arial" w:cs="Arial"/>
-                <w:highlight w:val="yellow"/>
-              </w:rPr>
-            </w:pPr>
-            <w:r>
-              <w:rPr>
-                <w:rFonts w:ascii="Arial" w:hAnsi="Arial" w:cs="Arial"/>
-                <w:sz w:val="10"/>
-                <w:szCs w:val="10"/>
-                <w:highlight w:val="yellow"/>
-              </w:rPr>
-              <w:t>NO</w:t>
-            </w:r>
-          </w:p>
-        </w:tc>
-        <w:tc>
-          <w:tcPr>
-            <w:tcW w:w="3543" w:type="dxa"/>
-            <w:tcBorders>
-              <w:top w:val="single" w:sz="4" w:space="0" w:color="auto"/>
-              <w:left w:val="single" w:sz="4" w:space="0" w:color="auto"/>
-              <w:bottom w:val="single" w:sz="4" w:space="0" w:color="auto"/>
-              <w:right w:val="single" w:sz="4" w:space="0" w:color="auto"/>
-            </w:tcBorders>
-          </w:tcPr>
-          <w:p>
-            <w:pPr>
-              <w:jc w:val="both"/>
-              <w:rPr>
-                <w:rFonts w:ascii="Arial" w:hAnsi="Arial" w:cs="Arial"/>
-                <w:sz w:val="10"/>
-                <w:szCs w:val="10"/>
-                <w:highlight w:val="yellow"/>
-              </w:rPr>
-            </w:pPr>
-            <w:r>
-              <w:rPr>
-                <w:rFonts w:ascii="Arial" w:hAnsi="Arial" w:cs="Arial"/>
-                <w:sz w:val="10"/>
-                <w:szCs w:val="10"/>
-                <w:highlight w:val="yellow"/>
-              </w:rPr>
-              <w:t>Artículo 68 fracciones V y VIII del Código Fiscal Municipal del Estado de Quintana Roo, en relación con el artículo 24 y 26 de la Ley de Hacienda del Municipio de Benito Juárez, Quintana Roo</w:t>
-            </w:r>
-            <w:r>
-              <w:rPr>
-                <w:rFonts w:ascii="Arial" w:hAnsi="Arial" w:cs="Arial"/>
-                <w:sz w:val="10"/>
-                <w:szCs w:val="10"/>
-                <w:highlight w:val="yellow"/>
-              </w:rPr>
-              <w:t>. (NO APLICA)</w:t>
-            </w:r>
-          </w:p>
-        </w:tc>
-      </w:tr>
-      <w:tr>
-        <w:trPr>
-          <w:cantSplit/>
-        </w:trPr>
-        <w:tc>
-          <w:tcPr>
-            <w:tcW w:w="4465" w:type="dxa"/>
-            <w:tcBorders>
-              <w:top w:val="single" w:sz="4" w:space="0" w:color="auto"/>
-              <w:left w:val="single" w:sz="4" w:space="0" w:color="auto"/>
-              <w:bottom w:val="single" w:sz="4" w:space="0" w:color="auto"/>
-              <w:right w:val="single" w:sz="4" w:space="0" w:color="auto"/>
-            </w:tcBorders>
-          </w:tcPr>
-          <w:p>
-            <w:pPr>
-              <w:jc w:val="both"/>
-              <w:rPr>
-                <w:rFonts w:ascii="Arial" w:hAnsi="Arial" w:cs="Arial"/>
-                <w:sz w:val="10"/>
-                <w:szCs w:val="10"/>
-                <w:highlight w:val="yellow"/>
-              </w:rPr>
-            </w:pPr>
-            <w:r>
-              <w:rPr>
-                <w:rFonts w:ascii="Arial" w:hAnsi="Arial" w:cs="Arial"/>
-                <w:sz w:val="10"/>
-                <w:szCs w:val="10"/>
-                <w:highlight w:val="yellow"/>
-              </w:rPr>
-              <w:t>4.- RECIBOS OFICIALES DEL PAGO DEL IMPUESTO A MUSICOS Y CANCIONEROS PROFESIONALES VIGENTE:</w:t>
-            </w:r>
-          </w:p>
-        </w:tc>
-        <w:tc>
-          <w:tcPr>
-            <w:tcW w:w="850" w:type="dxa"/>
-            <w:tcBorders>
-              <w:top w:val="single" w:sz="4" w:space="0" w:color="auto"/>
-              <w:left w:val="single" w:sz="4" w:space="0" w:color="auto"/>
-              <w:bottom w:val="single" w:sz="4" w:space="0" w:color="auto"/>
-              <w:right w:val="single" w:sz="4" w:space="0" w:color="auto"/>
-            </w:tcBorders>
-          </w:tcPr>
-          <w:p>
-            <w:pPr>
-              <w:rPr>
-                <w:rFonts w:ascii="Arial" w:hAnsi="Arial" w:cs="Arial"/>
-                <w:highlight w:val="yellow"/>
-              </w:rPr>
-            </w:pPr>
-            <w:r>
-              <w:rPr>
-                <w:rFonts w:ascii="Arial" w:hAnsi="Arial" w:cs="Arial"/>
-                <w:sz w:val="10"/>
-                <w:szCs w:val="10"/>
-                <w:highlight w:val="yellow"/>
-              </w:rPr>
-              <w:t>NO</w:t>
-            </w:r>
-          </w:p>
-        </w:tc>
-        <w:tc>
-          <w:tcPr>
-            <w:tcW w:w="851" w:type="dxa"/>
-            <w:tcBorders>
-              <w:top w:val="single" w:sz="4" w:space="0" w:color="auto"/>
-              <w:left w:val="single" w:sz="4" w:space="0" w:color="auto"/>
-              <w:bottom w:val="single" w:sz="4" w:space="0" w:color="auto"/>
-              <w:right w:val="single" w:sz="4" w:space="0" w:color="auto"/>
-            </w:tcBorders>
-          </w:tcPr>
-          <w:p>
-            <w:pPr>
-              <w:rPr>
-                <w:rFonts w:ascii="Arial" w:hAnsi="Arial" w:cs="Arial"/>
-                <w:highlight w:val="yellow"/>
-              </w:rPr>
-            </w:pPr>
-            <w:r>
-              <w:rPr>
-                <w:rFonts w:ascii="Arial" w:hAnsi="Arial" w:cs="Arial"/>
-                <w:sz w:val="10"/>
-                <w:szCs w:val="10"/>
-                <w:highlight w:val="yellow"/>
-              </w:rPr>
-              <w:t>NO</w:t>
-            </w:r>
-          </w:p>
-        </w:tc>
-        <w:tc>
-          <w:tcPr>
-            <w:tcW w:w="3543" w:type="dxa"/>
-            <w:tcBorders>
-              <w:top w:val="single" w:sz="4" w:space="0" w:color="auto"/>
-              <w:left w:val="single" w:sz="4" w:space="0" w:color="auto"/>
-              <w:bottom w:val="single" w:sz="4" w:space="0" w:color="auto"/>
-              <w:right w:val="single" w:sz="4" w:space="0" w:color="auto"/>
-            </w:tcBorders>
-          </w:tcPr>
-          <w:p>
-            <w:pPr>
-              <w:jc w:val="both"/>
-              <w:rPr>
-                <w:rFonts w:ascii="Arial" w:hAnsi="Arial" w:cs="Arial"/>
-                <w:sz w:val="10"/>
-                <w:szCs w:val="10"/>
-                <w:highlight w:val="yellow"/>
-              </w:rPr>
-            </w:pPr>
-            <w:r>
-              <w:rPr>
-                <w:rFonts w:ascii="Arial" w:hAnsi="Arial" w:cs="Arial"/>
-                <w:sz w:val="10"/>
-                <w:szCs w:val="10"/>
-                <w:highlight w:val="yellow"/>
-              </w:rPr>
-              <w:t xml:space="preserve">Artículo 68 fracciones V y VIII del Código Fiscal Municipal del Estado de Quintana Roo, en relación con el artículo 41, </w:t>
-            </w:r>
-            <w:proofErr w:type="gramStart"/>
-            <w:r>
-              <w:rPr>
-                <w:rFonts w:ascii="Arial" w:hAnsi="Arial" w:cs="Arial"/>
-                <w:sz w:val="10"/>
-                <w:szCs w:val="10"/>
-                <w:highlight w:val="yellow"/>
-              </w:rPr>
-              <w:t>42  y</w:t>
-            </w:r>
-            <w:proofErr w:type="gramEnd"/>
-            <w:r>
-              <w:rPr>
-                <w:rFonts w:ascii="Arial" w:hAnsi="Arial" w:cs="Arial"/>
-                <w:sz w:val="10"/>
-                <w:szCs w:val="10"/>
-                <w:highlight w:val="yellow"/>
-              </w:rPr>
-              <w:t xml:space="preserve"> 44 de la Ley de Hacienda del Municipio de Benito Juárez, Quintana Roo</w:t>
-            </w:r>
-            <w:r>
-              <w:rPr>
-                <w:rFonts w:ascii="Arial" w:hAnsi="Arial" w:cs="Arial"/>
-                <w:sz w:val="10"/>
-                <w:szCs w:val="10"/>
-                <w:highlight w:val="yellow"/>
-              </w:rPr>
-              <w:t>. (NO APLICA)</w:t>
-            </w:r>
-          </w:p>
-        </w:tc>
-      </w:tr>
-      <w:tr>
-        <w:trPr>
-          <w:cantSplit/>
-          <w:trHeight w:val="249"/>
-        </w:trPr>
-        <w:tc>
-          <w:tcPr>
-            <w:tcW w:w="4465" w:type="dxa"/>
-            <w:tcBorders>
-              <w:top w:val="single" w:sz="4" w:space="0" w:color="auto"/>
-              <w:left w:val="single" w:sz="4" w:space="0" w:color="auto"/>
-              <w:bottom w:val="single" w:sz="4" w:space="0" w:color="auto"/>
-              <w:right w:val="single" w:sz="4" w:space="0" w:color="auto"/>
-            </w:tcBorders>
-          </w:tcPr>
-          <w:p>
-            <w:pPr>
-              <w:jc w:val="both"/>
-              <w:rPr>
-                <w:rFonts w:ascii="Arial" w:hAnsi="Arial" w:cs="Arial"/>
-                <w:sz w:val="10"/>
-                <w:szCs w:val="10"/>
-                <w:highlight w:val="yellow"/>
-              </w:rPr>
-            </w:pPr>
-            <w:r>
-              <w:rPr>
-                <w:rFonts w:ascii="Arial" w:hAnsi="Arial" w:cs="Arial"/>
-                <w:sz w:val="10"/>
-                <w:szCs w:val="10"/>
-                <w:highlight w:val="yellow"/>
-              </w:rPr>
-              <w:t>5.- CONSTANCIA DE AUTORIZACIÓN DE USO DE SUELO VIGENTE:</w:t>
-            </w:r>
-          </w:p>
-        </w:tc>
-        <w:tc>
-          <w:tcPr>
-            <w:tcW w:w="850" w:type="dxa"/>
-            <w:tcBorders>
-              <w:top w:val="single" w:sz="4" w:space="0" w:color="auto"/>
-              <w:left w:val="single" w:sz="4" w:space="0" w:color="auto"/>
-              <w:bottom w:val="single" w:sz="4" w:space="0" w:color="auto"/>
-              <w:right w:val="single" w:sz="4" w:space="0" w:color="auto"/>
-            </w:tcBorders>
-          </w:tcPr>
-          <w:p>
-            <w:pPr>
-              <w:rPr>
-                <w:rFonts w:ascii="Arial" w:hAnsi="Arial" w:cs="Arial"/>
-                <w:highlight w:val="yellow"/>
-              </w:rPr>
-            </w:pPr>
-            <w:r>
-              <w:rPr>
-                <w:rFonts w:ascii="Arial" w:hAnsi="Arial" w:cs="Arial"/>
-                <w:sz w:val="10"/>
-                <w:szCs w:val="10"/>
-                <w:highlight w:val="yellow"/>
-              </w:rPr>
-              <w:t>SI</w:t>
-            </w:r>
-          </w:p>
-        </w:tc>
-        <w:tc>
-          <w:tcPr>
-            <w:tcW w:w="851" w:type="dxa"/>
-            <w:tcBorders>
-              <w:top w:val="single" w:sz="4" w:space="0" w:color="auto"/>
-              <w:left w:val="single" w:sz="4" w:space="0" w:color="auto"/>
-              <w:bottom w:val="single" w:sz="4" w:space="0" w:color="auto"/>
-              <w:right w:val="single" w:sz="4" w:space="0" w:color="auto"/>
-            </w:tcBorders>
-          </w:tcPr>
-          <w:p>
-            <w:pPr>
-              <w:rPr>
-                <w:rFonts w:ascii="Arial" w:hAnsi="Arial" w:cs="Arial"/>
-                <w:highlight w:val="yellow"/>
-              </w:rPr>
-            </w:pPr>
-            <w:r>
-              <w:rPr>
-                <w:rFonts w:ascii="Arial" w:hAnsi="Arial" w:cs="Arial"/>
-                <w:sz w:val="10"/>
-                <w:szCs w:val="10"/>
-                <w:highlight w:val="yellow"/>
-              </w:rPr>
-              <w:t>NO</w:t>
-            </w:r>
-          </w:p>
-        </w:tc>
-        <w:tc>
-          <w:tcPr>
-            <w:tcW w:w="3543" w:type="dxa"/>
-            <w:tcBorders>
-              <w:top w:val="single" w:sz="4" w:space="0" w:color="auto"/>
-              <w:left w:val="single" w:sz="4" w:space="0" w:color="auto"/>
-              <w:bottom w:val="single" w:sz="4" w:space="0" w:color="auto"/>
-              <w:right w:val="single" w:sz="4" w:space="0" w:color="auto"/>
-            </w:tcBorders>
-          </w:tcPr>
-          <w:p>
-            <w:pPr>
-              <w:jc w:val="both"/>
-              <w:rPr>
-                <w:rFonts w:ascii="Arial" w:hAnsi="Arial" w:cs="Arial"/>
-                <w:sz w:val="10"/>
-                <w:szCs w:val="10"/>
-                <w:highlight w:val="yellow"/>
-              </w:rPr>
-            </w:pPr>
-            <w:r>
-              <w:rPr>
-                <w:rFonts w:ascii="Arial" w:hAnsi="Arial" w:cs="Arial"/>
-                <w:sz w:val="10"/>
-                <w:szCs w:val="10"/>
-                <w:highlight w:val="yellow"/>
-              </w:rPr>
-              <w:t xml:space="preserve">Artículo 68 fracciones V y VIII del Código Fiscal Municipal del Estado de Quintana Roo, en relación con el artículo 82 </w:t>
-            </w:r>
-            <w:proofErr w:type="gramStart"/>
-            <w:r>
-              <w:rPr>
-                <w:rFonts w:ascii="Arial" w:hAnsi="Arial" w:cs="Arial"/>
-                <w:sz w:val="10"/>
-                <w:szCs w:val="10"/>
-                <w:highlight w:val="yellow"/>
-              </w:rPr>
-              <w:t>fracción  III</w:t>
-            </w:r>
-            <w:proofErr w:type="gramEnd"/>
-            <w:r>
-              <w:rPr>
-                <w:rFonts w:ascii="Arial" w:hAnsi="Arial" w:cs="Arial"/>
-                <w:sz w:val="10"/>
-                <w:szCs w:val="10"/>
-                <w:highlight w:val="yellow"/>
-              </w:rPr>
-              <w:t xml:space="preserve"> y 86 fracción II de la Ley de Hacienda del Municipio de Benito Juárez, Quintana Roo</w:t>
-            </w:r>
-          </w:p>
-        </w:tc>
-      </w:tr>
-      <w:tr>
-        <w:trPr>
-          <w:cantSplit/>
-          <w:trHeight w:val="208"/>
-        </w:trPr>
-        <w:tc>
-          <w:tcPr>
-            <w:tcW w:w="4465" w:type="dxa"/>
-            <w:tcBorders>
-              <w:top w:val="single" w:sz="4" w:space="0" w:color="auto"/>
-              <w:left w:val="single" w:sz="4" w:space="0" w:color="auto"/>
-              <w:bottom w:val="single" w:sz="4" w:space="0" w:color="auto"/>
-              <w:right w:val="single" w:sz="4" w:space="0" w:color="auto"/>
-            </w:tcBorders>
-          </w:tcPr>
-          <w:p>
-            <w:pPr>
-              <w:jc w:val="both"/>
-              <w:rPr>
-                <w:rFonts w:ascii="Arial" w:hAnsi="Arial" w:cs="Arial"/>
-                <w:sz w:val="10"/>
-                <w:szCs w:val="10"/>
-                <w:highlight w:val="yellow"/>
-              </w:rPr>
-            </w:pPr>
-            <w:r>
-              <w:rPr>
-                <w:rFonts w:ascii="Arial" w:hAnsi="Arial" w:cs="Arial"/>
-                <w:sz w:val="10"/>
-                <w:szCs w:val="10"/>
-                <w:highlight w:val="yellow"/>
-              </w:rPr>
-              <w:t>6.- LICENCIA DE FUNCIONAMIENTO COMERCI</w:t>
-            </w:r>
-            <w:r>
-              <w:rPr>
-                <w:rFonts w:ascii="Arial" w:hAnsi="Arial" w:cs="Arial"/>
-                <w:sz w:val="10"/>
-                <w:szCs w:val="10"/>
-                <w:highlight w:val="yellow"/>
-              </w:rPr>
-              <w:t>AL PARA EL EJERCICIO FISCAL 2017</w:t>
-            </w:r>
-            <w:r>
-              <w:rPr>
-                <w:rFonts w:ascii="Arial" w:hAnsi="Arial" w:cs="Arial"/>
-                <w:sz w:val="10"/>
-                <w:szCs w:val="10"/>
-                <w:highlight w:val="yellow"/>
-              </w:rPr>
-              <w:t>:</w:t>
-            </w:r>
-          </w:p>
-        </w:tc>
-        <w:tc>
-          <w:tcPr>
-            <w:tcW w:w="850" w:type="dxa"/>
-            <w:tcBorders>
-              <w:top w:val="single" w:sz="4" w:space="0" w:color="auto"/>
-              <w:left w:val="single" w:sz="4" w:space="0" w:color="auto"/>
-              <w:bottom w:val="single" w:sz="4" w:space="0" w:color="auto"/>
-              <w:right w:val="single" w:sz="4" w:space="0" w:color="auto"/>
-            </w:tcBorders>
-          </w:tcPr>
-          <w:p>
-            <w:pPr>
-              <w:rPr>
-                <w:rFonts w:ascii="Arial" w:hAnsi="Arial" w:cs="Arial"/>
-                <w:highlight w:val="yellow"/>
-              </w:rPr>
-            </w:pPr>
-            <w:r>
-              <w:rPr>
-                <w:rFonts w:ascii="Arial" w:hAnsi="Arial" w:cs="Arial"/>
-                <w:sz w:val="10"/>
-                <w:szCs w:val="10"/>
-                <w:highlight w:val="yellow"/>
-              </w:rPr>
-              <w:t>SI</w:t>
-            </w:r>
-          </w:p>
-        </w:tc>
-        <w:tc>
-          <w:tcPr>
-            <w:tcW w:w="851" w:type="dxa"/>
-            <w:tcBorders>
-              <w:top w:val="single" w:sz="4" w:space="0" w:color="auto"/>
-              <w:left w:val="single" w:sz="4" w:space="0" w:color="auto"/>
-              <w:bottom w:val="single" w:sz="4" w:space="0" w:color="auto"/>
-              <w:right w:val="single" w:sz="4" w:space="0" w:color="auto"/>
-            </w:tcBorders>
-          </w:tcPr>
-          <w:p>
-            <w:pPr>
-              <w:rPr>
-                <w:rFonts w:ascii="Arial" w:hAnsi="Arial" w:cs="Arial"/>
-                <w:highlight w:val="yellow"/>
-              </w:rPr>
-            </w:pPr>
-            <w:r>
-              <w:rPr>
-                <w:rFonts w:ascii="Arial" w:hAnsi="Arial" w:cs="Arial"/>
-                <w:sz w:val="10"/>
-                <w:szCs w:val="10"/>
-                <w:highlight w:val="yellow"/>
-              </w:rPr>
-              <w:t>NO</w:t>
-            </w:r>
-          </w:p>
-        </w:tc>
-        <w:tc>
-          <w:tcPr>
-            <w:tcW w:w="3543" w:type="dxa"/>
-            <w:tcBorders>
-              <w:top w:val="single" w:sz="4" w:space="0" w:color="auto"/>
-              <w:left w:val="single" w:sz="4" w:space="0" w:color="auto"/>
-              <w:bottom w:val="single" w:sz="4" w:space="0" w:color="auto"/>
-              <w:right w:val="single" w:sz="4" w:space="0" w:color="auto"/>
-            </w:tcBorders>
-          </w:tcPr>
-          <w:p>
-            <w:pPr>
-              <w:jc w:val="both"/>
-              <w:rPr>
-                <w:rFonts w:ascii="Arial" w:hAnsi="Arial" w:cs="Arial"/>
-                <w:sz w:val="10"/>
-                <w:szCs w:val="10"/>
-                <w:highlight w:val="yellow"/>
-              </w:rPr>
-            </w:pPr>
-            <w:r>
-              <w:rPr>
-                <w:rFonts w:ascii="Arial" w:hAnsi="Arial" w:cs="Arial"/>
-                <w:sz w:val="10"/>
-                <w:szCs w:val="10"/>
-                <w:highlight w:val="yellow"/>
-              </w:rPr>
-              <w:t>Artículo 68 fracciones III, XI y XII del Código Fiscal Municipal del Estado de Quintana Roo, en relación con el artículo 86 fracciones I al VI de la Ley de Hacienda del Municipio de Benito Juárez, Quintana Roo</w:t>
-            </w:r>
-          </w:p>
-        </w:tc>
-      </w:tr>
-      <w:tr>
-        <w:trPr>
-          <w:cantSplit/>
-        </w:trPr>
-        <w:tc>
-          <w:tcPr>
-            <w:tcW w:w="4465" w:type="dxa"/>
-            <w:tcBorders>
-              <w:top w:val="single" w:sz="4" w:space="0" w:color="auto"/>
-              <w:left w:val="single" w:sz="4" w:space="0" w:color="auto"/>
-              <w:bottom w:val="single" w:sz="4" w:space="0" w:color="auto"/>
-              <w:right w:val="single" w:sz="4" w:space="0" w:color="auto"/>
-            </w:tcBorders>
-          </w:tcPr>
-          <w:p>
-            <w:pPr>
-              <w:jc w:val="both"/>
-              <w:rPr>
-                <w:rFonts w:ascii="Arial" w:hAnsi="Arial" w:cs="Arial"/>
-                <w:sz w:val="10"/>
-                <w:szCs w:val="10"/>
-                <w:highlight w:val="yellow"/>
-              </w:rPr>
-            </w:pPr>
-            <w:r>
-              <w:rPr>
-                <w:rFonts w:ascii="Arial" w:hAnsi="Arial" w:cs="Arial"/>
-                <w:sz w:val="10"/>
-                <w:szCs w:val="10"/>
-                <w:highlight w:val="yellow"/>
-              </w:rPr>
-              <w:t xml:space="preserve">7.- RECIBOS OFICIALES DEL PAGO DE DERECHOS DE FUNCIONAMIENTO DE ESTABLECIMIENTOS </w:t>
-            </w:r>
-            <w:proofErr w:type="gramStart"/>
-            <w:r>
-              <w:rPr>
-                <w:rFonts w:ascii="Arial" w:hAnsi="Arial" w:cs="Arial"/>
-                <w:sz w:val="10"/>
-                <w:szCs w:val="10"/>
-                <w:highlight w:val="yellow"/>
-              </w:rPr>
-              <w:t>EN  HORAS</w:t>
-            </w:r>
-            <w:proofErr w:type="gramEnd"/>
-            <w:r>
-              <w:rPr>
-                <w:rFonts w:ascii="Arial" w:hAnsi="Arial" w:cs="Arial"/>
-                <w:sz w:val="10"/>
-                <w:szCs w:val="10"/>
-                <w:highlight w:val="yellow"/>
-              </w:rPr>
-              <w:t xml:space="preserve"> EXTRAORDINARIAS VIGENTE:</w:t>
-            </w:r>
-          </w:p>
-        </w:tc>
-        <w:tc>
-          <w:tcPr>
-            <w:tcW w:w="850" w:type="dxa"/>
-            <w:tcBorders>
-              <w:top w:val="single" w:sz="4" w:space="0" w:color="auto"/>
-              <w:left w:val="single" w:sz="4" w:space="0" w:color="auto"/>
-              <w:bottom w:val="single" w:sz="4" w:space="0" w:color="auto"/>
-              <w:right w:val="single" w:sz="4" w:space="0" w:color="auto"/>
-            </w:tcBorders>
-          </w:tcPr>
-          <w:p>
-            <w:pPr>
-              <w:rPr>
-                <w:rFonts w:ascii="Arial" w:hAnsi="Arial" w:cs="Arial"/>
-                <w:highlight w:val="yellow"/>
-              </w:rPr>
-            </w:pPr>
-            <w:r>
-              <w:rPr>
-                <w:rFonts w:ascii="Arial" w:hAnsi="Arial" w:cs="Arial"/>
-                <w:sz w:val="10"/>
-                <w:szCs w:val="10"/>
-                <w:highlight w:val="yellow"/>
-              </w:rPr>
-              <w:t>NO</w:t>
-            </w:r>
-          </w:p>
-        </w:tc>
-        <w:tc>
-          <w:tcPr>
-            <w:tcW w:w="851" w:type="dxa"/>
-            <w:tcBorders>
-              <w:top w:val="single" w:sz="4" w:space="0" w:color="auto"/>
-              <w:left w:val="single" w:sz="4" w:space="0" w:color="auto"/>
-              <w:bottom w:val="single" w:sz="4" w:space="0" w:color="auto"/>
-              <w:right w:val="single" w:sz="4" w:space="0" w:color="auto"/>
-            </w:tcBorders>
-          </w:tcPr>
-          <w:p>
-            <w:pPr>
-              <w:rPr>
-                <w:rFonts w:ascii="Arial" w:hAnsi="Arial" w:cs="Arial"/>
-                <w:highlight w:val="yellow"/>
-              </w:rPr>
-            </w:pPr>
-            <w:r>
-              <w:rPr>
-                <w:rFonts w:ascii="Arial" w:hAnsi="Arial" w:cs="Arial"/>
-                <w:sz w:val="10"/>
-                <w:szCs w:val="10"/>
-                <w:highlight w:val="yellow"/>
-              </w:rPr>
-              <w:t>NO</w:t>
-            </w:r>
-          </w:p>
-        </w:tc>
-        <w:tc>
-          <w:tcPr>
-            <w:tcW w:w="3543" w:type="dxa"/>
-            <w:tcBorders>
-              <w:top w:val="single" w:sz="4" w:space="0" w:color="auto"/>
-              <w:left w:val="single" w:sz="4" w:space="0" w:color="auto"/>
-              <w:bottom w:val="single" w:sz="4" w:space="0" w:color="auto"/>
-              <w:right w:val="single" w:sz="4" w:space="0" w:color="auto"/>
-            </w:tcBorders>
-          </w:tcPr>
-          <w:p>
-            <w:pPr>
-              <w:jc w:val="both"/>
-              <w:rPr>
-                <w:rFonts w:ascii="Arial" w:hAnsi="Arial" w:cs="Arial"/>
-                <w:sz w:val="10"/>
-                <w:szCs w:val="10"/>
-                <w:highlight w:val="yellow"/>
-              </w:rPr>
-            </w:pPr>
-            <w:r>
-              <w:rPr>
-                <w:rFonts w:ascii="Arial" w:hAnsi="Arial" w:cs="Arial"/>
-                <w:sz w:val="10"/>
-                <w:szCs w:val="10"/>
-                <w:highlight w:val="yellow"/>
-              </w:rPr>
-              <w:t>Artículo 68 fracciones V y VIII del Código Fiscal Municipal del Estado de Quintana Roo, en relación con el artículo 91 de la Ley de Hacienda del Municipio de Benito Juárez, Quintana Roo</w:t>
-            </w:r>
-            <w:r>
-              <w:rPr>
-                <w:rFonts w:ascii="Arial" w:hAnsi="Arial" w:cs="Arial"/>
-                <w:sz w:val="10"/>
-                <w:szCs w:val="10"/>
-                <w:highlight w:val="yellow"/>
-              </w:rPr>
-              <w:t>. (NO APLICA)</w:t>
-            </w:r>
-          </w:p>
-        </w:tc>
-      </w:tr>
-      <w:tr>
-        <w:trPr>
-          <w:cantSplit/>
-        </w:trPr>
-        <w:tc>
-          <w:tcPr>
-            <w:tcW w:w="4465" w:type="dxa"/>
-            <w:tcBorders>
-              <w:top w:val="single" w:sz="4" w:space="0" w:color="auto"/>
-              <w:left w:val="single" w:sz="4" w:space="0" w:color="auto"/>
-              <w:bottom w:val="single" w:sz="4" w:space="0" w:color="auto"/>
-              <w:right w:val="single" w:sz="4" w:space="0" w:color="auto"/>
-            </w:tcBorders>
-          </w:tcPr>
-          <w:p>
-            <w:pPr>
-              <w:jc w:val="both"/>
-              <w:rPr>
-                <w:rFonts w:ascii="Arial" w:hAnsi="Arial" w:cs="Arial"/>
-                <w:sz w:val="10"/>
-                <w:szCs w:val="10"/>
-                <w:highlight w:val="yellow"/>
-              </w:rPr>
-            </w:pPr>
-            <w:r>
-              <w:rPr>
-                <w:rFonts w:ascii="Arial" w:hAnsi="Arial" w:cs="Arial"/>
-                <w:sz w:val="10"/>
-                <w:szCs w:val="10"/>
-                <w:highlight w:val="yellow"/>
-              </w:rPr>
-              <w:t>8.- RECIBOS OFICIALES DEL PAGO DE DERECHOS PARA EL USO DE ANUNCIOS, CARTELES Y PUBLICIDAD VIGENTE:</w:t>
-            </w:r>
-          </w:p>
-        </w:tc>
-        <w:tc>
-          <w:tcPr>
-            <w:tcW w:w="850" w:type="dxa"/>
-            <w:tcBorders>
-              <w:top w:val="single" w:sz="4" w:space="0" w:color="auto"/>
-              <w:left w:val="single" w:sz="4" w:space="0" w:color="auto"/>
-              <w:bottom w:val="single" w:sz="4" w:space="0" w:color="auto"/>
-              <w:right w:val="single" w:sz="4" w:space="0" w:color="auto"/>
-            </w:tcBorders>
-          </w:tcPr>
-          <w:p>
-            <w:pPr>
-              <w:rPr>
-                <w:rFonts w:ascii="Arial" w:hAnsi="Arial" w:cs="Arial"/>
-                <w:highlight w:val="yellow"/>
-              </w:rPr>
-            </w:pPr>
-            <w:r>
-              <w:rPr>
-                <w:rFonts w:ascii="Arial" w:hAnsi="Arial" w:cs="Arial"/>
-                <w:sz w:val="10"/>
-                <w:szCs w:val="10"/>
-                <w:highlight w:val="yellow"/>
-              </w:rPr>
-              <w:t>SI</w:t>
-            </w:r>
-          </w:p>
-        </w:tc>
-        <w:tc>
-          <w:tcPr>
-            <w:tcW w:w="851" w:type="dxa"/>
-            <w:tcBorders>
-              <w:top w:val="single" w:sz="4" w:space="0" w:color="auto"/>
-              <w:left w:val="single" w:sz="4" w:space="0" w:color="auto"/>
-              <w:bottom w:val="single" w:sz="4" w:space="0" w:color="auto"/>
-              <w:right w:val="single" w:sz="4" w:space="0" w:color="auto"/>
-            </w:tcBorders>
-          </w:tcPr>
-          <w:p>
-            <w:pPr>
-              <w:rPr>
-                <w:rFonts w:ascii="Arial" w:hAnsi="Arial" w:cs="Arial"/>
-                <w:highlight w:val="yellow"/>
-              </w:rPr>
-            </w:pPr>
-            <w:r>
-              <w:rPr>
-                <w:rFonts w:ascii="Arial" w:hAnsi="Arial" w:cs="Arial"/>
-                <w:sz w:val="10"/>
-                <w:szCs w:val="10"/>
-                <w:highlight w:val="yellow"/>
-              </w:rPr>
-              <w:t>NO</w:t>
-            </w:r>
-          </w:p>
-        </w:tc>
-        <w:tc>
-          <w:tcPr>
-            <w:tcW w:w="3543" w:type="dxa"/>
-            <w:tcBorders>
-              <w:top w:val="single" w:sz="4" w:space="0" w:color="auto"/>
-              <w:left w:val="single" w:sz="4" w:space="0" w:color="auto"/>
-              <w:bottom w:val="single" w:sz="4" w:space="0" w:color="auto"/>
-              <w:right w:val="single" w:sz="4" w:space="0" w:color="auto"/>
-            </w:tcBorders>
-          </w:tcPr>
-          <w:p>
-            <w:pPr>
-              <w:jc w:val="both"/>
-              <w:rPr>
-                <w:rFonts w:ascii="Arial" w:hAnsi="Arial" w:cs="Arial"/>
-                <w:sz w:val="10"/>
-                <w:szCs w:val="10"/>
-                <w:highlight w:val="yellow"/>
-              </w:rPr>
-            </w:pPr>
-            <w:r>
-              <w:rPr>
-                <w:rFonts w:ascii="Arial" w:hAnsi="Arial" w:cs="Arial"/>
-                <w:sz w:val="10"/>
-                <w:szCs w:val="10"/>
-                <w:highlight w:val="yellow"/>
-              </w:rPr>
-              <w:t>Artículo 68 fracciones V y VIII del Código Fiscal Municipal del Estado de Quintana Roo, en relación con el artículo 101 y 102 de la Ley de Hacienda del Municipio de Benito Juárez, Quintana Roo</w:t>
-            </w:r>
-          </w:p>
-        </w:tc>
-      </w:tr>
-      <w:tr>
-        <w:trPr>
-          <w:cantSplit/>
-        </w:trPr>
-        <w:tc>
-          <w:tcPr>
-            <w:tcW w:w="4465" w:type="dxa"/>
-            <w:tcBorders>
-              <w:top w:val="single" w:sz="4" w:space="0" w:color="auto"/>
-              <w:left w:val="single" w:sz="4" w:space="0" w:color="auto"/>
-              <w:bottom w:val="single" w:sz="4" w:space="0" w:color="auto"/>
-              <w:right w:val="single" w:sz="4" w:space="0" w:color="auto"/>
-            </w:tcBorders>
-          </w:tcPr>
-          <w:p>
-            <w:pPr>
-              <w:jc w:val="both"/>
-              <w:rPr>
-                <w:rFonts w:ascii="Arial" w:hAnsi="Arial" w:cs="Arial"/>
-                <w:sz w:val="10"/>
-                <w:szCs w:val="10"/>
-                <w:highlight w:val="yellow"/>
-              </w:rPr>
-            </w:pPr>
-            <w:r>
-              <w:rPr>
-                <w:rFonts w:ascii="Arial" w:hAnsi="Arial" w:cs="Arial"/>
-                <w:sz w:val="10"/>
-                <w:szCs w:val="10"/>
-                <w:highlight w:val="yellow"/>
-              </w:rPr>
-              <w:t>09.- RECIBOS OFICIALES DEL PAGO DE DERECHOS DE SERVICIOS DE RECOLECCIÓN, TRANSPORTACIÓN, TRATAMIENTO Y DESTINO FINAL DE RESIDUOS SÓLIDOS VIGENTE:</w:t>
-            </w:r>
-          </w:p>
-        </w:tc>
-        <w:tc>
-          <w:tcPr>
-            <w:tcW w:w="850" w:type="dxa"/>
-            <w:tcBorders>
-              <w:top w:val="single" w:sz="4" w:space="0" w:color="auto"/>
-              <w:left w:val="single" w:sz="4" w:space="0" w:color="auto"/>
-              <w:bottom w:val="single" w:sz="4" w:space="0" w:color="auto"/>
-              <w:right w:val="single" w:sz="4" w:space="0" w:color="auto"/>
-            </w:tcBorders>
-          </w:tcPr>
-          <w:p>
-            <w:pPr>
-              <w:rPr>
-                <w:rFonts w:ascii="Arial" w:hAnsi="Arial" w:cs="Arial"/>
-                <w:highlight w:val="yellow"/>
-              </w:rPr>
-            </w:pPr>
-            <w:r>
-              <w:rPr>
-                <w:rFonts w:ascii="Arial" w:hAnsi="Arial" w:cs="Arial"/>
-                <w:sz w:val="10"/>
-                <w:szCs w:val="10"/>
-                <w:highlight w:val="yellow"/>
-              </w:rPr>
-              <w:t>SI</w:t>
-            </w:r>
-          </w:p>
-        </w:tc>
-        <w:tc>
-          <w:tcPr>
-            <w:tcW w:w="851" w:type="dxa"/>
-            <w:tcBorders>
-              <w:top w:val="single" w:sz="4" w:space="0" w:color="auto"/>
-              <w:left w:val="single" w:sz="4" w:space="0" w:color="auto"/>
-              <w:bottom w:val="single" w:sz="4" w:space="0" w:color="auto"/>
-              <w:right w:val="single" w:sz="4" w:space="0" w:color="auto"/>
-            </w:tcBorders>
-          </w:tcPr>
-          <w:p>
-            <w:pPr>
-              <w:rPr>
-                <w:rFonts w:ascii="Arial" w:hAnsi="Arial" w:cs="Arial"/>
-                <w:highlight w:val="yellow"/>
-              </w:rPr>
-            </w:pPr>
-            <w:r>
-              <w:rPr>
-                <w:rFonts w:ascii="Arial" w:hAnsi="Arial" w:cs="Arial"/>
-                <w:sz w:val="10"/>
-                <w:szCs w:val="10"/>
-                <w:highlight w:val="yellow"/>
-              </w:rPr>
-              <w:t>NO</w:t>
-            </w:r>
-          </w:p>
-        </w:tc>
-        <w:tc>
-          <w:tcPr>
-            <w:tcW w:w="3543" w:type="dxa"/>
-            <w:tcBorders>
-              <w:top w:val="single" w:sz="4" w:space="0" w:color="auto"/>
-              <w:left w:val="single" w:sz="4" w:space="0" w:color="auto"/>
-              <w:bottom w:val="single" w:sz="4" w:space="0" w:color="auto"/>
-              <w:right w:val="single" w:sz="4" w:space="0" w:color="auto"/>
-            </w:tcBorders>
-          </w:tcPr>
-          <w:p>
-            <w:pPr>
-              <w:jc w:val="both"/>
-              <w:rPr>
-                <w:rFonts w:ascii="Arial" w:hAnsi="Arial" w:cs="Arial"/>
-                <w:sz w:val="10"/>
-                <w:szCs w:val="10"/>
-                <w:highlight w:val="yellow"/>
-              </w:rPr>
-            </w:pPr>
-            <w:r>
-              <w:rPr>
-                <w:rFonts w:ascii="Arial" w:hAnsi="Arial" w:cs="Arial"/>
-                <w:sz w:val="10"/>
-                <w:szCs w:val="10"/>
-                <w:highlight w:val="yellow"/>
-              </w:rPr>
-              <w:t>Artículo 68 fracciones V y VIII del Código Fiscal Municipal del Estado de Quintana Roo, en relación con el artículo 120 fracciones I y II de la Ley de Hacienda del Municipio de Benito Juárez, Quintana Roo</w:t>
-            </w:r>
-          </w:p>
-        </w:tc>
-      </w:tr>
-      <w:tr>
-        <w:trPr>
-          <w:cantSplit/>
-        </w:trPr>
-        <w:tc>
-          <w:tcPr>
-            <w:tcW w:w="4465" w:type="dxa"/>
-            <w:tcBorders>
-              <w:top w:val="single" w:sz="4" w:space="0" w:color="auto"/>
-              <w:left w:val="single" w:sz="4" w:space="0" w:color="auto"/>
-              <w:bottom w:val="single" w:sz="4" w:space="0" w:color="auto"/>
-              <w:right w:val="single" w:sz="4" w:space="0" w:color="auto"/>
-            </w:tcBorders>
-          </w:tcPr>
-          <w:p>
-            <w:pPr>
-              <w:jc w:val="both"/>
-              <w:rPr>
-                <w:rFonts w:ascii="Arial" w:hAnsi="Arial" w:cs="Arial"/>
-                <w:sz w:val="10"/>
-                <w:szCs w:val="10"/>
-                <w:highlight w:val="yellow"/>
-              </w:rPr>
-            </w:pPr>
-            <w:r>
-              <w:rPr>
-                <w:rFonts w:ascii="Arial" w:hAnsi="Arial" w:cs="Arial"/>
-                <w:sz w:val="10"/>
-                <w:szCs w:val="10"/>
-                <w:highlight w:val="yellow"/>
-              </w:rPr>
-              <w:t>10.</w:t>
-            </w:r>
-            <w:proofErr w:type="gramStart"/>
-            <w:r>
-              <w:rPr>
-                <w:rFonts w:ascii="Arial" w:hAnsi="Arial" w:cs="Arial"/>
-                <w:sz w:val="10"/>
-                <w:szCs w:val="10"/>
-                <w:highlight w:val="yellow"/>
-              </w:rPr>
-              <w:t>-  RECIBO</w:t>
-            </w:r>
-            <w:proofErr w:type="gramEnd"/>
-            <w:r>
-              <w:rPr>
-                <w:rFonts w:ascii="Arial" w:hAnsi="Arial" w:cs="Arial"/>
-                <w:sz w:val="10"/>
-                <w:szCs w:val="10"/>
-                <w:highlight w:val="yellow"/>
-              </w:rPr>
-              <w:t xml:space="preserve"> OFICIAL DEL PAGO DE LOS PLANES DE MANEJO DE RESIDUOS SOLIDOS URBANOS VIGENTE.</w:t>
-            </w:r>
-          </w:p>
-        </w:tc>
-        <w:tc>
-          <w:tcPr>
-            <w:tcW w:w="850" w:type="dxa"/>
-            <w:tcBorders>
-              <w:top w:val="single" w:sz="4" w:space="0" w:color="auto"/>
-              <w:left w:val="single" w:sz="4" w:space="0" w:color="auto"/>
-              <w:bottom w:val="single" w:sz="4" w:space="0" w:color="auto"/>
-              <w:right w:val="single" w:sz="4" w:space="0" w:color="auto"/>
-            </w:tcBorders>
-          </w:tcPr>
-          <w:p>
-            <w:pPr>
-              <w:rPr>
-                <w:rFonts w:ascii="Arial" w:hAnsi="Arial" w:cs="Arial"/>
-                <w:highlight w:val="yellow"/>
-              </w:rPr>
-            </w:pPr>
-            <w:r>
-              <w:rPr>
-                <w:rFonts w:ascii="Arial" w:hAnsi="Arial" w:cs="Arial"/>
-                <w:sz w:val="10"/>
-                <w:szCs w:val="10"/>
-                <w:highlight w:val="yellow"/>
-              </w:rPr>
-              <w:t>SI</w:t>
-            </w:r>
-          </w:p>
-        </w:tc>
-        <w:tc>
-          <w:tcPr>
-            <w:tcW w:w="851" w:type="dxa"/>
-            <w:tcBorders>
-              <w:top w:val="single" w:sz="4" w:space="0" w:color="auto"/>
-              <w:left w:val="single" w:sz="4" w:space="0" w:color="auto"/>
-              <w:bottom w:val="single" w:sz="4" w:space="0" w:color="auto"/>
-              <w:right w:val="single" w:sz="4" w:space="0" w:color="auto"/>
-            </w:tcBorders>
-          </w:tcPr>
-          <w:p>
-            <w:pPr>
-              <w:rPr>
-                <w:rFonts w:ascii="Arial" w:hAnsi="Arial" w:cs="Arial"/>
-                <w:highlight w:val="yellow"/>
-              </w:rPr>
-            </w:pPr>
-            <w:r>
-              <w:rPr>
-                <w:rFonts w:ascii="Arial" w:hAnsi="Arial" w:cs="Arial"/>
-                <w:sz w:val="10"/>
-                <w:szCs w:val="10"/>
-                <w:highlight w:val="yellow"/>
-              </w:rPr>
-              <w:t>NO</w:t>
-            </w:r>
-          </w:p>
-        </w:tc>
-        <w:tc>
-          <w:tcPr>
-            <w:tcW w:w="3543" w:type="dxa"/>
-            <w:tcBorders>
-              <w:top w:val="single" w:sz="4" w:space="0" w:color="auto"/>
-              <w:left w:val="single" w:sz="4" w:space="0" w:color="auto"/>
-              <w:bottom w:val="single" w:sz="4" w:space="0" w:color="auto"/>
-              <w:right w:val="single" w:sz="4" w:space="0" w:color="auto"/>
-            </w:tcBorders>
-          </w:tcPr>
-          <w:p>
-            <w:pPr>
-              <w:jc w:val="both"/>
-              <w:rPr>
-                <w:rFonts w:ascii="Arial" w:hAnsi="Arial" w:cs="Arial"/>
-                <w:sz w:val="10"/>
-                <w:szCs w:val="10"/>
-                <w:highlight w:val="yellow"/>
-              </w:rPr>
-            </w:pPr>
-            <w:r>
-              <w:rPr>
-                <w:rFonts w:ascii="Arial" w:hAnsi="Arial" w:cs="Arial"/>
-                <w:sz w:val="10"/>
-                <w:szCs w:val="10"/>
-                <w:highlight w:val="yellow"/>
-              </w:rPr>
-              <w:t>Artículo 68 fracciones V y VIII del Código Fiscal Municipal del Estado de Quintana Roo, en relación con el artículo 120 fracción III de la Ley de Hacienda del Municipio de Benito Juárez, Quintana Roo</w:t>
-            </w:r>
-          </w:p>
-        </w:tc>
-      </w:tr>
-      <w:tr>
-        <w:trPr>
-          <w:cantSplit/>
-        </w:trPr>
-        <w:tc>
-          <w:tcPr>
-            <w:tcW w:w="4465" w:type="dxa"/>
-            <w:tcBorders>
-              <w:top w:val="single" w:sz="4" w:space="0" w:color="auto"/>
-              <w:left w:val="single" w:sz="4" w:space="0" w:color="auto"/>
-              <w:bottom w:val="single" w:sz="4" w:space="0" w:color="auto"/>
-              <w:right w:val="single" w:sz="4" w:space="0" w:color="auto"/>
-            </w:tcBorders>
-          </w:tcPr>
-          <w:p>
-            <w:pPr>
-              <w:jc w:val="both"/>
-              <w:rPr>
-                <w:rFonts w:ascii="Arial" w:hAnsi="Arial" w:cs="Arial"/>
-                <w:sz w:val="10"/>
-                <w:szCs w:val="10"/>
-                <w:highlight w:val="yellow"/>
-              </w:rPr>
-            </w:pPr>
-            <w:r>
-              <w:rPr>
-                <w:rFonts w:ascii="Arial" w:hAnsi="Arial" w:cs="Arial"/>
-                <w:sz w:val="10"/>
-                <w:szCs w:val="10"/>
-                <w:highlight w:val="yellow"/>
-              </w:rPr>
-              <w:t>11.- RECIBO OFICIAL DE PAGO DE DERECHOS DE ANUENCIA EN MATERIA DE PROTECCIÓN CIVIL VIGENTE:</w:t>
-            </w:r>
-          </w:p>
-        </w:tc>
-        <w:tc>
-          <w:tcPr>
-            <w:tcW w:w="850" w:type="dxa"/>
-            <w:tcBorders>
-              <w:top w:val="single" w:sz="4" w:space="0" w:color="auto"/>
-              <w:left w:val="single" w:sz="4" w:space="0" w:color="auto"/>
-              <w:bottom w:val="single" w:sz="4" w:space="0" w:color="auto"/>
-              <w:right w:val="single" w:sz="4" w:space="0" w:color="auto"/>
-            </w:tcBorders>
-          </w:tcPr>
-          <w:p>
-            <w:pPr>
-              <w:rPr>
-                <w:rFonts w:ascii="Arial" w:hAnsi="Arial" w:cs="Arial"/>
-                <w:highlight w:val="yellow"/>
-              </w:rPr>
-            </w:pPr>
-            <w:r>
-              <w:rPr>
-                <w:rFonts w:ascii="Arial" w:hAnsi="Arial" w:cs="Arial"/>
-                <w:sz w:val="10"/>
-                <w:szCs w:val="10"/>
-                <w:highlight w:val="yellow"/>
-              </w:rPr>
-              <w:t>SI</w:t>
-            </w:r>
-          </w:p>
-        </w:tc>
-        <w:tc>
-          <w:tcPr>
-            <w:tcW w:w="851" w:type="dxa"/>
-            <w:tcBorders>
-              <w:top w:val="single" w:sz="4" w:space="0" w:color="auto"/>
-              <w:left w:val="single" w:sz="4" w:space="0" w:color="auto"/>
-              <w:bottom w:val="single" w:sz="4" w:space="0" w:color="auto"/>
-              <w:right w:val="single" w:sz="4" w:space="0" w:color="auto"/>
-            </w:tcBorders>
-          </w:tcPr>
-          <w:p>
-            <w:pPr>
-              <w:rPr>
-                <w:rFonts w:ascii="Arial" w:hAnsi="Arial" w:cs="Arial"/>
-                <w:highlight w:val="yellow"/>
-              </w:rPr>
-            </w:pPr>
-            <w:r>
-              <w:rPr>
-                <w:rFonts w:ascii="Arial" w:hAnsi="Arial" w:cs="Arial"/>
-                <w:sz w:val="10"/>
-                <w:szCs w:val="10"/>
-                <w:highlight w:val="yellow"/>
-              </w:rPr>
-              <w:t>NO</w:t>
-            </w:r>
-          </w:p>
-        </w:tc>
-        <w:tc>
-          <w:tcPr>
-            <w:tcW w:w="3543" w:type="dxa"/>
-            <w:tcBorders>
-              <w:top w:val="single" w:sz="4" w:space="0" w:color="auto"/>
-              <w:left w:val="single" w:sz="4" w:space="0" w:color="auto"/>
-              <w:bottom w:val="single" w:sz="4" w:space="0" w:color="auto"/>
-              <w:right w:val="single" w:sz="4" w:space="0" w:color="auto"/>
-            </w:tcBorders>
-          </w:tcPr>
-          <w:p>
-            <w:pPr>
-              <w:jc w:val="both"/>
-              <w:rPr>
-                <w:rFonts w:ascii="Arial" w:hAnsi="Arial" w:cs="Arial"/>
-                <w:sz w:val="10"/>
-                <w:szCs w:val="10"/>
-                <w:highlight w:val="yellow"/>
-              </w:rPr>
-            </w:pPr>
-            <w:r>
-              <w:rPr>
-                <w:rFonts w:ascii="Arial" w:hAnsi="Arial" w:cs="Arial"/>
-                <w:sz w:val="10"/>
-                <w:szCs w:val="10"/>
-                <w:highlight w:val="yellow"/>
-              </w:rPr>
-              <w:t>Artículo 68 fracciones V y VIII del Código Fiscal Municipal del Estado de Quintana Roo, en relación con el artículo 132 fracción V de la Ley de Hacienda del Municipio de Benito Juárez, Quintana Roo</w:t>
-            </w:r>
-          </w:p>
-        </w:tc>
-      </w:tr>
-      <w:tr>
-        <w:trPr>
-          <w:cantSplit/>
-          <w:trHeight w:val="121"/>
-        </w:trPr>
-        <w:tc>
-          <w:tcPr>
-            <w:tcW w:w="4465" w:type="dxa"/>
-            <w:tcBorders>
-              <w:top w:val="single" w:sz="4" w:space="0" w:color="auto"/>
-              <w:left w:val="single" w:sz="4" w:space="0" w:color="auto"/>
-              <w:bottom w:val="single" w:sz="4" w:space="0" w:color="auto"/>
-              <w:right w:val="single" w:sz="4" w:space="0" w:color="auto"/>
-            </w:tcBorders>
-          </w:tcPr>
-          <w:p>
-            <w:pPr>
-              <w:jc w:val="both"/>
-              <w:rPr>
-                <w:rFonts w:ascii="Arial" w:hAnsi="Arial" w:cs="Arial"/>
-                <w:sz w:val="10"/>
-                <w:szCs w:val="10"/>
-                <w:highlight w:val="yellow"/>
-              </w:rPr>
-            </w:pPr>
-            <w:r>
-              <w:rPr>
-                <w:rFonts w:ascii="Arial" w:hAnsi="Arial" w:cs="Arial"/>
-                <w:sz w:val="10"/>
-                <w:szCs w:val="10"/>
-                <w:highlight w:val="yellow"/>
-              </w:rPr>
-              <w:t>12.- ANUENCIA EN MATERIA DE PROTECCIÓN CIVIL VIGENTE:</w:t>
-            </w:r>
-          </w:p>
-        </w:tc>
-        <w:tc>
-          <w:tcPr>
-            <w:tcW w:w="850" w:type="dxa"/>
-            <w:tcBorders>
-              <w:top w:val="single" w:sz="4" w:space="0" w:color="auto"/>
-              <w:left w:val="single" w:sz="4" w:space="0" w:color="auto"/>
-              <w:bottom w:val="single" w:sz="4" w:space="0" w:color="auto"/>
-              <w:right w:val="single" w:sz="4" w:space="0" w:color="auto"/>
-            </w:tcBorders>
-          </w:tcPr>
-          <w:p>
-            <w:pPr>
-              <w:rPr>
-                <w:rFonts w:ascii="Arial" w:hAnsi="Arial" w:cs="Arial"/>
-                <w:highlight w:val="yellow"/>
-              </w:rPr>
-            </w:pPr>
-            <w:r>
-              <w:rPr>
-                <w:rFonts w:ascii="Arial" w:hAnsi="Arial" w:cs="Arial"/>
-                <w:sz w:val="10"/>
-                <w:szCs w:val="10"/>
-                <w:highlight w:val="yellow"/>
-              </w:rPr>
-              <w:t>SI</w:t>
-            </w:r>
-          </w:p>
-        </w:tc>
-        <w:tc>
-          <w:tcPr>
-            <w:tcW w:w="851" w:type="dxa"/>
-            <w:tcBorders>
-              <w:top w:val="single" w:sz="4" w:space="0" w:color="auto"/>
-              <w:left w:val="single" w:sz="4" w:space="0" w:color="auto"/>
-              <w:bottom w:val="single" w:sz="4" w:space="0" w:color="auto"/>
-              <w:right w:val="single" w:sz="4" w:space="0" w:color="auto"/>
-            </w:tcBorders>
-          </w:tcPr>
-          <w:p>
-            <w:pPr>
-              <w:rPr>
-                <w:rFonts w:ascii="Arial" w:hAnsi="Arial" w:cs="Arial"/>
-                <w:highlight w:val="yellow"/>
-              </w:rPr>
-            </w:pPr>
-            <w:r>
-              <w:rPr>
-                <w:rFonts w:ascii="Arial" w:hAnsi="Arial" w:cs="Arial"/>
-                <w:sz w:val="10"/>
-                <w:szCs w:val="10"/>
-                <w:highlight w:val="yellow"/>
-              </w:rPr>
-              <w:t>NO</w:t>
-            </w:r>
-          </w:p>
-        </w:tc>
-        <w:tc>
-          <w:tcPr>
-            <w:tcW w:w="3543" w:type="dxa"/>
-            <w:tcBorders>
-              <w:top w:val="single" w:sz="4" w:space="0" w:color="auto"/>
-              <w:left w:val="single" w:sz="4" w:space="0" w:color="auto"/>
-              <w:bottom w:val="single" w:sz="4" w:space="0" w:color="auto"/>
-              <w:right w:val="single" w:sz="4" w:space="0" w:color="auto"/>
-            </w:tcBorders>
-          </w:tcPr>
-          <w:p>
-            <w:pPr>
-              <w:jc w:val="both"/>
-              <w:rPr>
-                <w:rFonts w:ascii="Arial" w:hAnsi="Arial" w:cs="Arial"/>
-                <w:sz w:val="10"/>
-                <w:szCs w:val="10"/>
-                <w:highlight w:val="yellow"/>
-              </w:rPr>
-            </w:pPr>
-            <w:r>
-              <w:rPr>
-                <w:rFonts w:ascii="Arial" w:hAnsi="Arial" w:cs="Arial"/>
-                <w:sz w:val="10"/>
-                <w:szCs w:val="10"/>
-                <w:highlight w:val="yellow"/>
-              </w:rPr>
-              <w:t xml:space="preserve">Artículo 68 </w:t>
-            </w:r>
-            <w:proofErr w:type="gramStart"/>
-            <w:r>
-              <w:rPr>
-                <w:rFonts w:ascii="Arial" w:hAnsi="Arial" w:cs="Arial"/>
-                <w:sz w:val="10"/>
-                <w:szCs w:val="10"/>
-                <w:highlight w:val="yellow"/>
-              </w:rPr>
-              <w:t>fracciones  V</w:t>
-            </w:r>
-            <w:proofErr w:type="gramEnd"/>
-            <w:r>
-              <w:rPr>
-                <w:rFonts w:ascii="Arial" w:hAnsi="Arial" w:cs="Arial"/>
-                <w:sz w:val="10"/>
-                <w:szCs w:val="10"/>
-                <w:highlight w:val="yellow"/>
-              </w:rPr>
-              <w:t xml:space="preserve"> del Código Fiscal Municipal del Estado de Quintana Roo, en relación con el artículo 86 fracción III de la Ley de Hacienda del Municipio de Benito Juárez, Quintana Roo</w:t>
-            </w:r>
-          </w:p>
-        </w:tc>
-      </w:tr>
-      <w:tr>
-        <w:trPr>
-          <w:cantSplit/>
-        </w:trPr>
-        <w:tc>
-          <w:tcPr>
-            <w:tcW w:w="4465" w:type="dxa"/>
-            <w:tcBorders>
-              <w:top w:val="single" w:sz="4" w:space="0" w:color="auto"/>
-              <w:left w:val="single" w:sz="4" w:space="0" w:color="auto"/>
-              <w:bottom w:val="single" w:sz="4" w:space="0" w:color="auto"/>
-              <w:right w:val="single" w:sz="4" w:space="0" w:color="auto"/>
-            </w:tcBorders>
-          </w:tcPr>
-          <w:p>
-            <w:pPr>
-              <w:jc w:val="both"/>
-              <w:rPr>
-                <w:rFonts w:ascii="Arial" w:hAnsi="Arial" w:cs="Arial"/>
-                <w:sz w:val="10"/>
-                <w:szCs w:val="10"/>
-                <w:highlight w:val="yellow"/>
-              </w:rPr>
-            </w:pPr>
-            <w:r>
-              <w:rPr>
-                <w:rFonts w:ascii="Arial" w:hAnsi="Arial" w:cs="Arial"/>
-                <w:sz w:val="10"/>
-                <w:szCs w:val="10"/>
-                <w:highlight w:val="yellow"/>
-              </w:rPr>
-              <w:t>13.- ALTA ANTE EL REGISTRO FEDERAL DE CONTRIBUYENTES PARA EFECTO DE VERIFICAR LA FECHA DE INICIO DE ACTIVIDADES DEL ESTABLECIMIENTO:</w:t>
-            </w:r>
-          </w:p>
-        </w:tc>
-        <w:tc>
-          <w:tcPr>
-            <w:tcW w:w="850" w:type="dxa"/>
-            <w:tcBorders>
-              <w:top w:val="single" w:sz="4" w:space="0" w:color="auto"/>
-              <w:left w:val="single" w:sz="4" w:space="0" w:color="auto"/>
-              <w:bottom w:val="single" w:sz="4" w:space="0" w:color="auto"/>
-              <w:right w:val="single" w:sz="4" w:space="0" w:color="auto"/>
-            </w:tcBorders>
-          </w:tcPr>
-          <w:p>
-            <w:pPr>
-              <w:rPr>
-                <w:rFonts w:ascii="Arial" w:hAnsi="Arial" w:cs="Arial"/>
-                <w:highlight w:val="yellow"/>
-              </w:rPr>
-            </w:pPr>
-            <w:r>
-              <w:rPr>
-                <w:rFonts w:ascii="Arial" w:hAnsi="Arial" w:cs="Arial"/>
-                <w:sz w:val="10"/>
-                <w:szCs w:val="10"/>
-                <w:highlight w:val="yellow"/>
-              </w:rPr>
-              <w:t>SI</w:t>
-            </w:r>
-          </w:p>
-        </w:tc>
-        <w:tc>
-          <w:tcPr>
-            <w:tcW w:w="851" w:type="dxa"/>
-            <w:tcBorders>
-              <w:top w:val="single" w:sz="4" w:space="0" w:color="auto"/>
-              <w:left w:val="single" w:sz="4" w:space="0" w:color="auto"/>
-              <w:bottom w:val="single" w:sz="4" w:space="0" w:color="auto"/>
-              <w:right w:val="single" w:sz="4" w:space="0" w:color="auto"/>
-            </w:tcBorders>
-          </w:tcPr>
-          <w:p>
-            <w:pPr>
-              <w:rPr>
-                <w:rFonts w:ascii="Arial" w:hAnsi="Arial" w:cs="Arial"/>
-                <w:highlight w:val="yellow"/>
-              </w:rPr>
-            </w:pPr>
-            <w:r>
-              <w:rPr>
-                <w:rFonts w:ascii="Arial" w:hAnsi="Arial" w:cs="Arial"/>
-                <w:sz w:val="10"/>
-                <w:szCs w:val="10"/>
-                <w:highlight w:val="yellow"/>
-              </w:rPr>
-              <w:t>NO</w:t>
-            </w:r>
-          </w:p>
-        </w:tc>
-        <w:tc>
-          <w:tcPr>
-            <w:tcW w:w="3543" w:type="dxa"/>
-            <w:tcBorders>
-              <w:top w:val="single" w:sz="4" w:space="0" w:color="auto"/>
-              <w:left w:val="single" w:sz="4" w:space="0" w:color="auto"/>
-              <w:bottom w:val="single" w:sz="4" w:space="0" w:color="auto"/>
-              <w:right w:val="single" w:sz="4" w:space="0" w:color="auto"/>
-            </w:tcBorders>
-          </w:tcPr>
-          <w:p>
-            <w:pPr>
-              <w:jc w:val="both"/>
-              <w:rPr>
-                <w:rFonts w:ascii="Arial" w:hAnsi="Arial" w:cs="Arial"/>
-                <w:sz w:val="10"/>
-                <w:szCs w:val="10"/>
-                <w:highlight w:val="yellow"/>
-              </w:rPr>
-            </w:pPr>
-            <w:r>
-              <w:rPr>
-                <w:rFonts w:ascii="Arial" w:hAnsi="Arial" w:cs="Arial"/>
-                <w:sz w:val="10"/>
-                <w:szCs w:val="10"/>
-                <w:highlight w:val="yellow"/>
-              </w:rPr>
-              <w:t xml:space="preserve">Artículo 68 fracciones </w:t>
-            </w:r>
-            <w:r>
-              <w:rPr>
-                <w:rFonts w:ascii="Arial" w:hAnsi="Arial" w:cs="Arial"/>
-                <w:sz w:val="10"/>
-                <w:szCs w:val="10"/>
-                <w:highlight w:val="yellow"/>
-              </w:rPr>
-              <w:t xml:space="preserve">I y </w:t>
-            </w:r>
-            <w:r>
-              <w:rPr>
-                <w:rFonts w:ascii="Arial" w:hAnsi="Arial" w:cs="Arial"/>
-                <w:sz w:val="10"/>
-                <w:szCs w:val="10"/>
-                <w:highlight w:val="yellow"/>
-              </w:rPr>
-              <w:t>V del Código Fiscal Municipal del Estado de Quintana Roo, en relación con el artículo 85 fracción II de la Ley de Hacienda del Municipio de Benito Juárez, Quintana Roo.</w:t>
-            </w:r>
-          </w:p>
-        </w:tc>
-      </w:tr>
-      <w:tr>
-        <w:trPr>
-          <w:cantSplit/>
-        </w:trPr>
-        <w:tc>
-          <w:tcPr>
-            <w:tcW w:w="4465" w:type="dxa"/>
-            <w:tcBorders>
-              <w:top w:val="single" w:sz="4" w:space="0" w:color="auto"/>
-              <w:left w:val="single" w:sz="4" w:space="0" w:color="auto"/>
-              <w:bottom w:val="single" w:sz="4" w:space="0" w:color="auto"/>
-              <w:right w:val="single" w:sz="4" w:space="0" w:color="auto"/>
-            </w:tcBorders>
-          </w:tcPr>
-          <w:p>
-            <w:pPr>
-              <w:jc w:val="both"/>
-              <w:rPr>
-                <w:rFonts w:ascii="Arial" w:hAnsi="Arial" w:cs="Arial"/>
-                <w:sz w:val="10"/>
-                <w:szCs w:val="10"/>
-                <w:highlight w:val="yellow"/>
-              </w:rPr>
-            </w:pPr>
-            <w:r>
-              <w:rPr>
-                <w:rFonts w:ascii="Arial" w:hAnsi="Arial" w:cs="Arial"/>
-                <w:sz w:val="10"/>
-                <w:szCs w:val="10"/>
-                <w:highlight w:val="yellow"/>
-              </w:rPr>
-              <w:t xml:space="preserve">14.- CONSTANCIA VIGENTE DE NO ADEUDO DE USO, GOCE Y/O APROVECHAMIENTO DE LA ZONA FEDERAL MARITIMO TERRESTRE </w:t>
-            </w:r>
-            <w:proofErr w:type="gramStart"/>
-            <w:r>
-              <w:rPr>
-                <w:rFonts w:ascii="Arial" w:hAnsi="Arial" w:cs="Arial"/>
-                <w:sz w:val="10"/>
-                <w:szCs w:val="10"/>
-                <w:highlight w:val="yellow"/>
-              </w:rPr>
-              <w:t>( ZOFEMAT</w:t>
-            </w:r>
-            <w:proofErr w:type="gramEnd"/>
-            <w:r>
-              <w:rPr>
-                <w:rFonts w:ascii="Arial" w:hAnsi="Arial" w:cs="Arial"/>
-                <w:sz w:val="10"/>
-                <w:szCs w:val="10"/>
-                <w:highlight w:val="yellow"/>
-              </w:rPr>
-              <w:t>)</w:t>
-            </w:r>
-          </w:p>
-        </w:tc>
-        <w:tc>
-          <w:tcPr>
-            <w:tcW w:w="850" w:type="dxa"/>
-            <w:tcBorders>
-              <w:top w:val="single" w:sz="4" w:space="0" w:color="auto"/>
-              <w:left w:val="single" w:sz="4" w:space="0" w:color="auto"/>
-              <w:bottom w:val="single" w:sz="4" w:space="0" w:color="auto"/>
-              <w:right w:val="single" w:sz="4" w:space="0" w:color="auto"/>
-            </w:tcBorders>
-          </w:tcPr>
-          <w:p>
-            <w:pPr>
-              <w:rPr>
-                <w:rFonts w:ascii="Arial" w:hAnsi="Arial" w:cs="Arial"/>
-                <w:highlight w:val="yellow"/>
-              </w:rPr>
-            </w:pPr>
-            <w:r>
-              <w:rPr>
-                <w:rFonts w:ascii="Arial" w:hAnsi="Arial" w:cs="Arial"/>
-                <w:sz w:val="10"/>
-                <w:szCs w:val="10"/>
-                <w:highlight w:val="yellow"/>
-              </w:rPr>
-              <w:t>SI</w:t>
-            </w:r>
-          </w:p>
-        </w:tc>
-        <w:tc>
-          <w:tcPr>
-            <w:tcW w:w="851" w:type="dxa"/>
-            <w:tcBorders>
-              <w:top w:val="single" w:sz="4" w:space="0" w:color="auto"/>
-              <w:left w:val="single" w:sz="4" w:space="0" w:color="auto"/>
-              <w:bottom w:val="single" w:sz="4" w:space="0" w:color="auto"/>
-              <w:right w:val="single" w:sz="4" w:space="0" w:color="auto"/>
-            </w:tcBorders>
-          </w:tcPr>
-          <w:p>
-            <w:pPr>
-              <w:rPr>
-                <w:rFonts w:ascii="Arial" w:hAnsi="Arial" w:cs="Arial"/>
-                <w:highlight w:val="yellow"/>
-              </w:rPr>
-            </w:pPr>
-            <w:r>
-              <w:rPr>
-                <w:rFonts w:ascii="Arial" w:hAnsi="Arial" w:cs="Arial"/>
-                <w:sz w:val="10"/>
-                <w:szCs w:val="10"/>
-                <w:highlight w:val="yellow"/>
-              </w:rPr>
-              <w:t>NO</w:t>
-            </w:r>
-          </w:p>
-        </w:tc>
-        <w:tc>
-          <w:tcPr>
-            <w:tcW w:w="3543" w:type="dxa"/>
-            <w:tcBorders>
-              <w:top w:val="single" w:sz="4" w:space="0" w:color="auto"/>
-              <w:left w:val="single" w:sz="4" w:space="0" w:color="auto"/>
-              <w:bottom w:val="single" w:sz="4" w:space="0" w:color="auto"/>
-              <w:right w:val="single" w:sz="4" w:space="0" w:color="auto"/>
-            </w:tcBorders>
-          </w:tcPr>
-          <w:p>
-            <w:pPr>
-              <w:jc w:val="both"/>
-              <w:rPr>
-                <w:rFonts w:ascii="Arial" w:hAnsi="Arial" w:cs="Arial"/>
-                <w:sz w:val="10"/>
-                <w:szCs w:val="10"/>
-                <w:highlight w:val="yellow"/>
-              </w:rPr>
-            </w:pPr>
-            <w:r>
-              <w:rPr>
-                <w:rFonts w:ascii="Arial" w:hAnsi="Arial" w:cs="Arial"/>
-                <w:sz w:val="10"/>
-                <w:szCs w:val="10"/>
-                <w:highlight w:val="yellow"/>
-              </w:rPr>
-              <w:t xml:space="preserve">Artículo 68 fracciones V del Código Fiscal Municipal del Estado de Quintana Roo, en relación con el artículo 86 fracción </w:t>
-            </w:r>
-            <w:proofErr w:type="gramStart"/>
-            <w:r>
-              <w:rPr>
-                <w:rFonts w:ascii="Arial" w:hAnsi="Arial" w:cs="Arial"/>
-                <w:sz w:val="10"/>
-                <w:szCs w:val="10"/>
-                <w:highlight w:val="yellow"/>
-              </w:rPr>
-              <w:t>VI  y</w:t>
-            </w:r>
-            <w:proofErr w:type="gramEnd"/>
-            <w:r>
-              <w:rPr>
-                <w:rFonts w:ascii="Arial" w:hAnsi="Arial" w:cs="Arial"/>
-                <w:sz w:val="10"/>
-                <w:szCs w:val="10"/>
-                <w:highlight w:val="yellow"/>
-              </w:rPr>
-              <w:t xml:space="preserve"> 133-Quater Fracción I Inciso b) de la Ley de Hacienda del Municipio de Benito Juárez, Quintana Roo</w:t>
+              <w:t>}</w:t>
             </w:r>
           </w:p>
         </w:tc>
@@ -4152,34 +2247,15 @@
           <w:sz w:val="21"/>
           <w:szCs w:val="21"/>
         </w:rPr>
-        <w:t xml:space="preserve">16, 82 fracción III, 85 fracción II, 86 fracción I, II, III y IV, 101, 102, 120 fracciones I, II y III, 132 fracción V y 133 </w:t>
-      </w:r>
-      <w:proofErr w:type="spellStart"/>
-      <w:r>
-        <w:rPr>
-          <w:rFonts w:ascii="Arial" w:hAnsi="Arial" w:cs="Arial"/>
-          <w:sz w:val="21"/>
-          <w:szCs w:val="21"/>
-        </w:rPr>
-        <w:t>Quater</w:t>
-      </w:r>
-      <w:proofErr w:type="spellEnd"/>
-      <w:r>
-        <w:rPr>
-          <w:rFonts w:ascii="Arial" w:hAnsi="Arial" w:cs="Arial"/>
-          <w:sz w:val="21"/>
-          <w:szCs w:val="21"/>
-        </w:rPr>
-        <w:t xml:space="preserve"> de la Ley de Hacienda del Municipio de Benito </w:t>
-      </w:r>
-      <w:r>
-        <w:rPr>
-          <w:rFonts w:ascii="Arial" w:hAnsi="Arial" w:cs="Arial"/>
-          <w:sz w:val="21"/>
-          <w:szCs w:val="21"/>
-        </w:rPr>
-        <w:lastRenderedPageBreak/>
-        <w:t>Juárez Vigente</w:t>
+        <w:t>16, 82 fracción III, 85 fracción II, 86 fracción I, II, III y IV, 101, 102, 120 fracciones I, II y III, 132 fracción V y 133 Quater</w:t>
+      </w:r>
+      <w:r>
+        <w:rPr>
+          <w:rFonts w:ascii="Arial" w:hAnsi="Arial" w:cs="Arial"/>
+          <w:sz w:val="21"/>
+          <w:szCs w:val="21"/>
+        </w:rPr>
+        <w:t xml:space="preserve"> de la Ley de Hacienda del Municipio de Benito Juárez Vigente</w:t>
       </w:r>
       <w:r>
         <w:rPr>
@@ -4425,6 +2501,7 @@
           <w:sz w:val="21"/>
           <w:szCs w:val="21"/>
         </w:rPr>
+        <w:lastRenderedPageBreak/>
         <w:t>Con relación a la fracción V.- Por no proporcionar los permisos, autorizaciones y licencia de funcionamiento municipal 2017</w:t>
       </w:r>
       <w:r>
@@ -4724,6 +2801,7 @@
           <w:rFonts w:ascii="Arial" w:hAnsi="Arial" w:cs="Arial"/>
           <w:sz w:val="21"/>
           <w:szCs w:val="21"/>
+          <w:highlight w:val="yellow"/>
         </w:rPr>
         <w:t>$</w:t>
       </w:r>
@@ -4734,9 +2812,8 @@
           <w:szCs w:val="21"/>
           <w:highlight w:val="yellow"/>
         </w:rPr>
-        <w:t>${</w:t>
-      </w:r>
-      <w:proofErr w:type="spellStart"/>
+        <w:t>$</w:t>
+      </w:r>
       <w:r>
         <w:rPr>
           <w:rFonts w:ascii="Arial" w:hAnsi="Arial" w:cs="Arial"/>
@@ -4744,9 +2821,131 @@
           <w:szCs w:val="21"/>
           <w:highlight w:val="yellow"/>
         </w:rPr>
-        <w:t>monto_total</w:t>
-      </w:r>
-      <w:proofErr w:type="spellEnd"/>
+        <w:t>{monto_total}</w:t>
+      </w:r>
+      <w:r>
+        <w:rPr>
+          <w:rFonts w:ascii="Arial" w:hAnsi="Arial" w:cs="Arial"/>
+          <w:sz w:val="21"/>
+          <w:szCs w:val="21"/>
+        </w:rPr>
+        <w:t xml:space="preserve"> </w:t>
+      </w:r>
+      <w:r>
+        <w:rPr>
+          <w:rFonts w:ascii="Arial" w:hAnsi="Arial" w:cs="Arial"/>
+          <w:color w:val="FF0000"/>
+          <w:sz w:val="21"/>
+          <w:szCs w:val="21"/>
+        </w:rPr>
+        <w:t xml:space="preserve">(Son: Cincuenta y </w:t>
+      </w:r>
+      <w:r>
+        <w:rPr>
+          <w:rFonts w:ascii="Arial" w:hAnsi="Arial" w:cs="Arial"/>
+          <w:color w:val="FF0000"/>
+          <w:sz w:val="21"/>
+          <w:szCs w:val="21"/>
+        </w:rPr>
+        <w:t>Cuatro</w:t>
+      </w:r>
+      <w:r>
+        <w:rPr>
+          <w:rFonts w:ascii="Arial" w:hAnsi="Arial" w:cs="Arial"/>
+          <w:color w:val="FF0000"/>
+          <w:sz w:val="21"/>
+          <w:szCs w:val="21"/>
+        </w:rPr>
+        <w:t xml:space="preserve"> Mil </w:t>
+      </w:r>
+      <w:r>
+        <w:rPr>
+          <w:rFonts w:ascii="Arial" w:hAnsi="Arial" w:cs="Arial"/>
+          <w:color w:val="FF0000"/>
+          <w:sz w:val="21"/>
+          <w:szCs w:val="21"/>
+        </w:rPr>
+        <w:t>Nove</w:t>
+      </w:r>
+      <w:r>
+        <w:rPr>
+          <w:rFonts w:ascii="Arial" w:hAnsi="Arial" w:cs="Arial"/>
+          <w:color w:val="FF0000"/>
+          <w:sz w:val="21"/>
+          <w:szCs w:val="21"/>
+        </w:rPr>
+        <w:t xml:space="preserve">cientos </w:t>
+      </w:r>
+      <w:r>
+        <w:rPr>
+          <w:rFonts w:ascii="Arial" w:hAnsi="Arial" w:cs="Arial"/>
+          <w:color w:val="FF0000"/>
+          <w:sz w:val="21"/>
+          <w:szCs w:val="21"/>
+        </w:rPr>
+        <w:t>Cincuenta</w:t>
+      </w:r>
+      <w:r>
+        <w:rPr>
+          <w:rFonts w:ascii="Arial" w:hAnsi="Arial" w:cs="Arial"/>
+          <w:color w:val="FF0000"/>
+          <w:sz w:val="21"/>
+          <w:szCs w:val="21"/>
+        </w:rPr>
+        <w:t xml:space="preserve"> y </w:t>
+      </w:r>
+      <w:r>
+        <w:rPr>
+          <w:rFonts w:ascii="Arial" w:hAnsi="Arial" w:cs="Arial"/>
+          <w:color w:val="FF0000"/>
+          <w:sz w:val="21"/>
+          <w:szCs w:val="21"/>
+        </w:rPr>
+        <w:t>Seis</w:t>
+      </w:r>
+      <w:r>
+        <w:rPr>
+          <w:rFonts w:ascii="Arial" w:hAnsi="Arial" w:cs="Arial"/>
+          <w:color w:val="FF0000"/>
+          <w:sz w:val="21"/>
+          <w:szCs w:val="21"/>
+        </w:rPr>
+        <w:t xml:space="preserve"> Pesos </w:t>
+      </w:r>
+      <w:r>
+        <w:rPr>
+          <w:rFonts w:ascii="Arial" w:hAnsi="Arial" w:cs="Arial"/>
+          <w:color w:val="FF0000"/>
+          <w:sz w:val="21"/>
+          <w:szCs w:val="21"/>
+        </w:rPr>
+        <w:t>72</w:t>
+      </w:r>
+      <w:r>
+        <w:rPr>
+          <w:rFonts w:ascii="Arial" w:hAnsi="Arial" w:cs="Arial"/>
+          <w:color w:val="FF0000"/>
+          <w:sz w:val="21"/>
+          <w:szCs w:val="21"/>
+        </w:rPr>
+        <w:t xml:space="preserve">/100 Moneda Nacional), </w:t>
+      </w:r>
+      <w:r>
+        <w:rPr>
+          <w:rFonts w:ascii="Arial" w:hAnsi="Arial" w:cs="Arial"/>
+          <w:sz w:val="21"/>
+          <w:szCs w:val="21"/>
+        </w:rPr>
+        <w:t>esto es,</w:t>
+      </w:r>
+      <w:r>
+        <w:rPr>
+          <w:rFonts w:ascii="Arial" w:hAnsi="Arial" w:cs="Arial"/>
+          <w:sz w:val="21"/>
+          <w:szCs w:val="21"/>
+        </w:rPr>
+        <w:t xml:space="preserve"> </w:t>
+      </w:r>
       <w:r>
         <w:rPr>
           <w:rFonts w:ascii="Arial" w:hAnsi="Arial" w:cs="Arial"/>
@@ -4754,7 +2953,7 @@
           <w:szCs w:val="21"/>
           <w:highlight w:val="yellow"/>
         </w:rPr>
-        <w:t>}</w:t>
+        <w:t>${umas}</w:t>
       </w:r>
       <w:r>
         <w:rPr>
@@ -4771,105 +2970,49 @@
           <w:sz w:val="21"/>
           <w:szCs w:val="21"/>
         </w:rPr>
-        <w:t xml:space="preserve">(Son: Cincuenta y </w:t>
-      </w:r>
-      <w:r>
-        <w:rPr>
-          <w:rFonts w:ascii="Arial" w:hAnsi="Arial" w:cs="Arial"/>
-          <w:color w:val="FF0000"/>
-          <w:sz w:val="21"/>
-          <w:szCs w:val="21"/>
-        </w:rPr>
-        <w:t>Cuatro</w:t>
-      </w:r>
-      <w:r>
-        <w:rPr>
-          <w:rFonts w:ascii="Arial" w:hAnsi="Arial" w:cs="Arial"/>
-          <w:color w:val="FF0000"/>
-          <w:sz w:val="21"/>
-          <w:szCs w:val="21"/>
-        </w:rPr>
-        <w:t xml:space="preserve"> Mil </w:t>
-      </w:r>
-      <w:r>
-        <w:rPr>
-          <w:rFonts w:ascii="Arial" w:hAnsi="Arial" w:cs="Arial"/>
-          <w:color w:val="FF0000"/>
-          <w:sz w:val="21"/>
-          <w:szCs w:val="21"/>
-        </w:rPr>
-        <w:t>Nove</w:t>
-      </w:r>
-      <w:r>
-        <w:rPr>
-          <w:rFonts w:ascii="Arial" w:hAnsi="Arial" w:cs="Arial"/>
-          <w:color w:val="FF0000"/>
-          <w:sz w:val="21"/>
-          <w:szCs w:val="21"/>
-        </w:rPr>
-        <w:t xml:space="preserve">cientos </w:t>
-      </w:r>
-      <w:r>
-        <w:rPr>
-          <w:rFonts w:ascii="Arial" w:hAnsi="Arial" w:cs="Arial"/>
-          <w:color w:val="FF0000"/>
-          <w:sz w:val="21"/>
-          <w:szCs w:val="21"/>
-        </w:rPr>
-        <w:t>Cincuenta</w:t>
-      </w:r>
-      <w:r>
-        <w:rPr>
-          <w:rFonts w:ascii="Arial" w:hAnsi="Arial" w:cs="Arial"/>
-          <w:color w:val="FF0000"/>
-          <w:sz w:val="21"/>
-          <w:szCs w:val="21"/>
-        </w:rPr>
-        <w:t xml:space="preserve"> y </w:t>
-      </w:r>
-      <w:r>
-        <w:rPr>
-          <w:rFonts w:ascii="Arial" w:hAnsi="Arial" w:cs="Arial"/>
-          <w:color w:val="FF0000"/>
-          <w:sz w:val="21"/>
-          <w:szCs w:val="21"/>
-        </w:rPr>
-        <w:t>Seis</w:t>
-      </w:r>
-      <w:r>
-        <w:rPr>
-          <w:rFonts w:ascii="Arial" w:hAnsi="Arial" w:cs="Arial"/>
-          <w:color w:val="FF0000"/>
-          <w:sz w:val="21"/>
-          <w:szCs w:val="21"/>
-        </w:rPr>
-        <w:t xml:space="preserve"> Pesos </w:t>
-      </w:r>
-      <w:r>
-        <w:rPr>
-          <w:rFonts w:ascii="Arial" w:hAnsi="Arial" w:cs="Arial"/>
-          <w:color w:val="FF0000"/>
-          <w:sz w:val="21"/>
-          <w:szCs w:val="21"/>
-        </w:rPr>
-        <w:t>72</w:t>
-      </w:r>
-      <w:r>
-        <w:rPr>
-          <w:rFonts w:ascii="Arial" w:hAnsi="Arial" w:cs="Arial"/>
-          <w:color w:val="FF0000"/>
-          <w:sz w:val="21"/>
-          <w:szCs w:val="21"/>
-        </w:rPr>
-        <w:t xml:space="preserve">/100 Moneda Nacional), </w:t>
-      </w:r>
-      <w:r>
-        <w:rPr>
-          <w:rFonts w:ascii="Arial" w:hAnsi="Arial" w:cs="Arial"/>
-          <w:sz w:val="21"/>
-          <w:szCs w:val="21"/>
-        </w:rPr>
-        <w:t>esto es,</w:t>
+        <w:t xml:space="preserve">(setecientos </w:t>
+      </w:r>
+      <w:r>
+        <w:rPr>
+          <w:rFonts w:ascii="Arial" w:hAnsi="Arial" w:cs="Arial"/>
+          <w:color w:val="FF0000"/>
+          <w:sz w:val="21"/>
+          <w:szCs w:val="21"/>
+        </w:rPr>
+        <w:t>Veintiocho</w:t>
+      </w:r>
+      <w:r>
+        <w:rPr>
+          <w:rFonts w:ascii="Arial" w:hAnsi="Arial" w:cs="Arial"/>
+          <w:color w:val="FF0000"/>
+          <w:sz w:val="21"/>
+          <w:szCs w:val="21"/>
+        </w:rPr>
+        <w:t xml:space="preserve">) </w:t>
+      </w:r>
+      <w:r>
+        <w:rPr>
+          <w:rFonts w:ascii="Arial" w:hAnsi="Arial" w:cs="Arial"/>
+          <w:sz w:val="21"/>
+          <w:szCs w:val="21"/>
+        </w:rPr>
+        <w:t>de la unidad de medida y actualización vigente a la fecha</w:t>
+      </w:r>
+      <w:r>
+        <w:rPr>
+          <w:rFonts w:ascii="Arial" w:hAnsi="Arial" w:cs="Arial"/>
+          <w:sz w:val="21"/>
+          <w:szCs w:val="21"/>
+        </w:rPr>
+        <w:t xml:space="preserve"> en la que se cometió la infracción,</w:t>
+      </w:r>
+      <w:r>
+        <w:rPr>
+          <w:rFonts w:ascii="Arial" w:hAnsi="Arial" w:cs="Arial"/>
+          <w:sz w:val="21"/>
+          <w:szCs w:val="21"/>
+        </w:rPr>
+        <w:t xml:space="preserve"> de acuerdo a lo establecido por el Instituto Nacional de Estadística y Geografía (INEGI), publicado en el Diario Oficial de la Federación del 10 de enero de 2017, con un monto de</w:t>
       </w:r>
       <w:r>
         <w:rPr>
@@ -4886,8 +3029,132 @@
           <w:szCs w:val="21"/>
           <w:highlight w:val="yellow"/>
         </w:rPr>
+        <w:t>$</w:t>
+      </w:r>
+      <w:r>
+        <w:rPr>
+          <w:rFonts w:ascii="Arial" w:hAnsi="Arial" w:cs="Arial"/>
+          <w:sz w:val="21"/>
+          <w:szCs w:val="21"/>
+          <w:highlight w:val="yellow"/>
+        </w:rPr>
+        <w:t>$</w:t>
+      </w:r>
+      <w:r>
+        <w:rPr>
+          <w:rFonts w:ascii="Arial" w:hAnsi="Arial" w:cs="Arial"/>
+          <w:sz w:val="21"/>
+          <w:szCs w:val="21"/>
+          <w:highlight w:val="yellow"/>
+        </w:rPr>
+        <w:t>{valor_uma}</w:t>
+      </w:r>
+      <w:r>
+        <w:rPr>
+          <w:rFonts w:ascii="Arial" w:hAnsi="Arial" w:cs="Arial"/>
+          <w:sz w:val="21"/>
+          <w:szCs w:val="21"/>
+        </w:rPr>
+        <w:t xml:space="preserve">, quedando de la siguiente forma: </w:t>
+      </w:r>
+    </w:p>
+    <w:p>
+      <w:pPr>
+        <w:jc w:val="both"/>
+        <w:rPr>
+          <w:rFonts w:ascii="Arial" w:hAnsi="Arial" w:cs="Arial"/>
+          <w:sz w:val="21"/>
+          <w:szCs w:val="21"/>
+        </w:rPr>
+      </w:pPr>
+    </w:p>
+    <w:p>
+      <w:pPr>
+        <w:jc w:val="both"/>
+        <w:rPr>
+          <w:rFonts w:ascii="Arial" w:hAnsi="Arial" w:cs="Arial"/>
+          <w:sz w:val="21"/>
+          <w:szCs w:val="21"/>
+        </w:rPr>
+      </w:pPr>
+    </w:p>
+    <w:p>
+      <w:pPr>
+        <w:jc w:val="both"/>
+        <w:rPr>
+          <w:rFonts w:ascii="Arial" w:hAnsi="Arial" w:cs="Arial"/>
+          <w:sz w:val="21"/>
+          <w:szCs w:val="21"/>
+        </w:rPr>
+      </w:pPr>
+      <w:r>
+        <w:rPr>
+          <w:rFonts w:ascii="Arial" w:hAnsi="Arial" w:cs="Arial"/>
+          <w:sz w:val="21"/>
+          <w:szCs w:val="21"/>
+        </w:rPr>
+        <w:t>Multa determinada en Unidad de Medida y Actualización</w:t>
+      </w:r>
+      <w:r>
+        <w:rPr>
+          <w:rFonts w:ascii="Arial" w:hAnsi="Arial" w:cs="Arial"/>
+          <w:sz w:val="21"/>
+          <w:szCs w:val="21"/>
+        </w:rPr>
+        <w:t xml:space="preserve"> </w:t>
+      </w:r>
+      <w:r>
+        <w:rPr>
+          <w:rFonts w:ascii="Arial" w:hAnsi="Arial" w:cs="Arial"/>
+          <w:sz w:val="21"/>
+          <w:szCs w:val="21"/>
+        </w:rPr>
+        <w:tab/>
+      </w:r>
+      <w:r>
+        <w:rPr>
+          <w:rFonts w:ascii="Arial" w:hAnsi="Arial" w:cs="Arial"/>
+          <w:sz w:val="21"/>
+          <w:szCs w:val="21"/>
+        </w:rPr>
+        <w:t>(U.M.A.)</w:t>
+      </w:r>
+      <w:r>
+        <w:rPr>
+          <w:rFonts w:ascii="Arial" w:hAnsi="Arial" w:cs="Arial"/>
+          <w:sz w:val="21"/>
+          <w:szCs w:val="21"/>
+        </w:rPr>
+        <w:t xml:space="preserve"> </w:t>
+      </w:r>
+      <w:r>
+        <w:rPr>
+          <w:rFonts w:ascii="Arial" w:hAnsi="Arial" w:cs="Arial"/>
+          <w:sz w:val="21"/>
+          <w:szCs w:val="21"/>
+          <w:highlight w:val="yellow"/>
+        </w:rPr>
         <w:t>${umas}</w:t>
       </w:r>
+    </w:p>
+    <w:p>
+      <w:pPr>
+        <w:jc w:val="both"/>
+        <w:rPr>
+          <w:rFonts w:ascii="Arial" w:hAnsi="Arial" w:cs="Arial"/>
+          <w:sz w:val="21"/>
+          <w:szCs w:val="21"/>
+          <w:u w:val="single"/>
+        </w:rPr>
+      </w:pPr>
+      <w:r>
+        <w:rPr>
+          <w:rFonts w:ascii="Arial" w:hAnsi="Arial" w:cs="Arial"/>
+          <w:sz w:val="21"/>
+          <w:szCs w:val="21"/>
+        </w:rPr>
+        <w:t>Cantidad en pesos por Unidad de Medida y Actualización</w:t>
+      </w:r>
       <w:r>
         <w:rPr>
           <w:rFonts w:ascii="Arial" w:hAnsi="Arial" w:cs="Arial"/>
@@ -4899,67 +3166,27 @@
       <w:r>
         <w:rPr>
           <w:rFonts w:ascii="Arial" w:hAnsi="Arial" w:cs="Arial"/>
-          <w:color w:val="FF0000"/>
-          <w:sz w:val="21"/>
-          <w:szCs w:val="21"/>
-        </w:rPr>
-        <w:t xml:space="preserve">(setecientos </w:t>
-      </w:r>
-      <w:r>
-        <w:rPr>
-          <w:rFonts w:ascii="Arial" w:hAnsi="Arial" w:cs="Arial"/>
-          <w:color w:val="FF0000"/>
-          <w:sz w:val="21"/>
-          <w:szCs w:val="21"/>
-        </w:rPr>
-        <w:t>Veintiocho</w:t>
-      </w:r>
-      <w:r>
-        <w:rPr>
-          <w:rFonts w:ascii="Arial" w:hAnsi="Arial" w:cs="Arial"/>
-          <w:color w:val="FF0000"/>
-          <w:sz w:val="21"/>
-          <w:szCs w:val="21"/>
-        </w:rPr>
-        <w:t xml:space="preserve">) </w:t>
-      </w:r>
-      <w:r>
-        <w:rPr>
-          <w:rFonts w:ascii="Arial" w:hAnsi="Arial" w:cs="Arial"/>
-          <w:sz w:val="21"/>
-          <w:szCs w:val="21"/>
-        </w:rPr>
-        <w:t>de la unidad de medida y actualización vigente a la fecha</w:t>
-      </w:r>
-      <w:r>
-        <w:rPr>
-          <w:rFonts w:ascii="Arial" w:hAnsi="Arial" w:cs="Arial"/>
-          <w:sz w:val="21"/>
-          <w:szCs w:val="21"/>
-        </w:rPr>
-        <w:t xml:space="preserve"> en la que se cometió la infracción,</w:t>
-      </w:r>
-      <w:r>
-        <w:rPr>
-          <w:rFonts w:ascii="Arial" w:hAnsi="Arial" w:cs="Arial"/>
-          <w:sz w:val="21"/>
-          <w:szCs w:val="21"/>
-        </w:rPr>
-        <w:t xml:space="preserve"> de acuerdo a lo establecido por el Instituto Nacional de Estadística y Geografía (INEGI), publicado en el Diario Oficial de la Federación del 10 de enero de 2017, con un monto de</w:t>
-      </w:r>
-      <w:r>
-        <w:rPr>
-          <w:rFonts w:ascii="Arial" w:hAnsi="Arial" w:cs="Arial"/>
-          <w:sz w:val="21"/>
-          <w:szCs w:val="21"/>
-        </w:rPr>
-        <w:t xml:space="preserve"> </w:t>
-      </w:r>
-      <w:r>
-        <w:rPr>
-          <w:rFonts w:ascii="Arial" w:hAnsi="Arial" w:cs="Arial"/>
-          <w:sz w:val="21"/>
-          <w:szCs w:val="21"/>
+          <w:sz w:val="21"/>
+          <w:szCs w:val="21"/>
+        </w:rPr>
+        <w:tab/>
+      </w:r>
+      <w:r>
+        <w:rPr>
+          <w:rFonts w:ascii="Arial" w:hAnsi="Arial" w:cs="Arial"/>
+          <w:sz w:val="21"/>
+          <w:szCs w:val="21"/>
+          <w:u w:val="single"/>
+        </w:rPr>
+        <w:t xml:space="preserve">X    </w:t>
+      </w:r>
+      <w:r>
+        <w:rPr>
+          <w:rFonts w:ascii="Arial" w:hAnsi="Arial" w:cs="Arial"/>
+          <w:sz w:val="21"/>
+          <w:szCs w:val="21"/>
+          <w:highlight w:val="yellow"/>
+          <w:u w:val="single"/>
         </w:rPr>
         <w:t>$</w:t>
       </w:r>
@@ -4969,36 +3196,19 @@
           <w:sz w:val="21"/>
           <w:szCs w:val="21"/>
           <w:highlight w:val="yellow"/>
-        </w:rPr>
-        <w:t>${</w:t>
-      </w:r>
-      <w:proofErr w:type="spellStart"/>
+          <w:u w:val="single"/>
+        </w:rPr>
+        <w:t>$</w:t>
+      </w:r>
       <w:r>
         <w:rPr>
           <w:rFonts w:ascii="Arial" w:hAnsi="Arial" w:cs="Arial"/>
           <w:sz w:val="21"/>
           <w:szCs w:val="21"/>
           <w:highlight w:val="yellow"/>
-        </w:rPr>
-        <w:t>valor_uma</w:t>
-      </w:r>
-      <w:proofErr w:type="spellEnd"/>
-      <w:r>
-        <w:rPr>
-          <w:rFonts w:ascii="Arial" w:hAnsi="Arial" w:cs="Arial"/>
-          <w:sz w:val="21"/>
-          <w:szCs w:val="21"/>
-          <w:highlight w:val="yellow"/>
-        </w:rPr>
-        <w:t>}</w:t>
-      </w:r>
-      <w:r>
-        <w:rPr>
-          <w:rFonts w:ascii="Arial" w:hAnsi="Arial" w:cs="Arial"/>
-          <w:sz w:val="21"/>
-          <w:szCs w:val="21"/>
-        </w:rPr>
-        <w:t xml:space="preserve">, quedando de la siguiente forma: </w:t>
+          <w:u w:val="single"/>
+        </w:rPr>
+        <w:t>{valor_uma}</w:t>
       </w:r>
     </w:p>
     <w:p>
@@ -5008,215 +3218,16 @@
           <w:rFonts w:ascii="Arial" w:hAnsi="Arial" w:cs="Arial"/>
           <w:sz w:val="21"/>
           <w:szCs w:val="21"/>
-        </w:rPr>
-      </w:pPr>
-    </w:p>
-    <w:p>
-      <w:pPr>
-        <w:jc w:val="both"/>
-        <w:rPr>
-          <w:rFonts w:ascii="Arial" w:hAnsi="Arial" w:cs="Arial"/>
-          <w:sz w:val="21"/>
-          <w:szCs w:val="21"/>
-        </w:rPr>
-      </w:pPr>
-    </w:p>
-    <w:p>
-      <w:pPr>
-        <w:jc w:val="both"/>
-        <w:rPr>
-          <w:rFonts w:ascii="Arial" w:hAnsi="Arial" w:cs="Arial"/>
-          <w:sz w:val="21"/>
-          <w:szCs w:val="21"/>
-        </w:rPr>
-      </w:pPr>
-      <w:r>
-        <w:rPr>
-          <w:rFonts w:ascii="Arial" w:hAnsi="Arial" w:cs="Arial"/>
-          <w:sz w:val="21"/>
-          <w:szCs w:val="21"/>
-        </w:rPr>
-        <w:t>Multa determinada en Unidad de Medida y Actualización</w:t>
-      </w:r>
-      <w:r>
-        <w:rPr>
-          <w:rFonts w:ascii="Arial" w:hAnsi="Arial" w:cs="Arial"/>
-          <w:sz w:val="21"/>
-          <w:szCs w:val="21"/>
-        </w:rPr>
-        <w:t xml:space="preserve"> </w:t>
-      </w:r>
-      <w:r>
-        <w:rPr>
-          <w:rFonts w:ascii="Arial" w:hAnsi="Arial" w:cs="Arial"/>
-          <w:sz w:val="21"/>
-          <w:szCs w:val="21"/>
-        </w:rPr>
-        <w:tab/>
-      </w:r>
-      <w:r>
-        <w:rPr>
-          <w:rFonts w:ascii="Arial" w:hAnsi="Arial" w:cs="Arial"/>
-          <w:sz w:val="21"/>
-          <w:szCs w:val="21"/>
-        </w:rPr>
-        <w:t>(U.M.A.)</w:t>
-      </w:r>
-      <w:r>
-        <w:rPr>
-          <w:rFonts w:ascii="Arial" w:hAnsi="Arial" w:cs="Arial"/>
-          <w:sz w:val="21"/>
-          <w:szCs w:val="21"/>
-        </w:rPr>
-        <w:t xml:space="preserve"> </w:t>
-      </w:r>
-      <w:r>
-        <w:rPr>
-          <w:rFonts w:ascii="Arial" w:hAnsi="Arial" w:cs="Arial"/>
-          <w:sz w:val="21"/>
-          <w:szCs w:val="21"/>
-          <w:highlight w:val="yellow"/>
-        </w:rPr>
-        <w:t>${</w:t>
-      </w:r>
-      <w:proofErr w:type="spellStart"/>
-      <w:r>
-        <w:rPr>
-          <w:rFonts w:ascii="Arial" w:hAnsi="Arial" w:cs="Arial"/>
-          <w:sz w:val="21"/>
-          <w:szCs w:val="21"/>
-          <w:highlight w:val="yellow"/>
-        </w:rPr>
-        <w:t>umas</w:t>
-      </w:r>
-      <w:proofErr w:type="spellEnd"/>
-      <w:r>
-        <w:rPr>
-          <w:rFonts w:ascii="Arial" w:hAnsi="Arial" w:cs="Arial"/>
-          <w:sz w:val="21"/>
-          <w:szCs w:val="21"/>
-          <w:highlight w:val="yellow"/>
-        </w:rPr>
-        <w:t>}</w:t>
-      </w:r>
-    </w:p>
-    <w:p>
-      <w:pPr>
-        <w:jc w:val="both"/>
-        <w:rPr>
-          <w:rFonts w:ascii="Arial" w:hAnsi="Arial" w:cs="Arial"/>
-          <w:sz w:val="21"/>
-          <w:szCs w:val="21"/>
-          <w:u w:val="single"/>
-        </w:rPr>
-      </w:pPr>
-      <w:r>
-        <w:rPr>
-          <w:rFonts w:ascii="Arial" w:hAnsi="Arial" w:cs="Arial"/>
-          <w:sz w:val="21"/>
-          <w:szCs w:val="21"/>
-        </w:rPr>
-        <w:t>Cantidad en pesos por Unidad de Medida y Actualización</w:t>
-      </w:r>
-      <w:r>
-        <w:rPr>
-          <w:rFonts w:ascii="Arial" w:hAnsi="Arial" w:cs="Arial"/>
-          <w:sz w:val="21"/>
-          <w:szCs w:val="21"/>
-        </w:rPr>
-        <w:t xml:space="preserve"> </w:t>
-      </w:r>
-      <w:r>
-        <w:rPr>
-          <w:rFonts w:ascii="Arial" w:hAnsi="Arial" w:cs="Arial"/>
-          <w:sz w:val="21"/>
-          <w:szCs w:val="21"/>
-        </w:rPr>
-        <w:tab/>
-      </w:r>
-      <w:r>
-        <w:rPr>
-          <w:rFonts w:ascii="Arial" w:hAnsi="Arial" w:cs="Arial"/>
-          <w:sz w:val="21"/>
-          <w:szCs w:val="21"/>
-          <w:u w:val="single"/>
-        </w:rPr>
-        <w:t xml:space="preserve">X    </w:t>
-      </w:r>
-      <w:r>
-        <w:rPr>
-          <w:rFonts w:ascii="Arial" w:hAnsi="Arial" w:cs="Arial"/>
-          <w:sz w:val="21"/>
-          <w:szCs w:val="21"/>
-          <w:u w:val="single"/>
-        </w:rPr>
-        <w:t>$</w:t>
-      </w:r>
-      <w:r>
-        <w:rPr>
-          <w:rFonts w:ascii="Arial" w:hAnsi="Arial" w:cs="Arial"/>
-          <w:sz w:val="21"/>
-          <w:szCs w:val="21"/>
-          <w:highlight w:val="yellow"/>
-        </w:rPr>
-        <w:t>${</w:t>
-      </w:r>
-      <w:proofErr w:type="spellStart"/>
-      <w:r>
-        <w:rPr>
-          <w:rFonts w:ascii="Arial" w:hAnsi="Arial" w:cs="Arial"/>
-          <w:sz w:val="21"/>
-          <w:szCs w:val="21"/>
-          <w:highlight w:val="yellow"/>
-        </w:rPr>
-        <w:t>valor_uma</w:t>
-      </w:r>
-      <w:proofErr w:type="spellEnd"/>
-      <w:r>
-        <w:rPr>
-          <w:rFonts w:ascii="Arial" w:hAnsi="Arial" w:cs="Arial"/>
-          <w:sz w:val="21"/>
-          <w:szCs w:val="21"/>
-          <w:highlight w:val="yellow"/>
-        </w:rPr>
-        <w:t>}</w:t>
-      </w:r>
-    </w:p>
-    <w:p>
-      <w:pPr>
-        <w:jc w:val="both"/>
-        <w:rPr>
-          <w:rFonts w:ascii="Arial" w:hAnsi="Arial" w:cs="Arial"/>
-          <w:sz w:val="21"/>
-          <w:szCs w:val="21"/>
           <w:u w:val="double"/>
         </w:rPr>
       </w:pPr>
-      <w:proofErr w:type="gramStart"/>
-      <w:r>
-        <w:rPr>
-          <w:rFonts w:ascii="Arial" w:hAnsi="Arial" w:cs="Arial"/>
-          <w:sz w:val="21"/>
-          <w:szCs w:val="21"/>
-        </w:rPr>
-        <w:t>Total</w:t>
-      </w:r>
-      <w:proofErr w:type="gramEnd"/>
-      <w:r>
-        <w:rPr>
-          <w:rFonts w:ascii="Arial" w:hAnsi="Arial" w:cs="Arial"/>
-          <w:sz w:val="21"/>
-          <w:szCs w:val="21"/>
-        </w:rPr>
-        <w:t xml:space="preserve"> determinado en pesos                                                       </w:t>
-      </w:r>
-      <w:r>
-        <w:rPr>
-          <w:rFonts w:ascii="Arial" w:hAnsi="Arial" w:cs="Arial"/>
-          <w:sz w:val="21"/>
-          <w:szCs w:val="21"/>
-        </w:rPr>
-        <w:t>$</w:t>
+      <w:r>
+        <w:rPr>
+          <w:rFonts w:ascii="Arial" w:hAnsi="Arial" w:cs="Arial"/>
+          <w:sz w:val="21"/>
+          <w:szCs w:val="21"/>
+        </w:rPr>
+        <w:t xml:space="preserve">Total determinado en pesos                                                       </w:t>
       </w:r>
       <w:r>
         <w:rPr>
@@ -5236,9 +3247,8 @@
           <w:highlight w:val="yellow"/>
           <w:u w:val="double"/>
         </w:rPr>
-        <w:t>{</w:t>
-      </w:r>
-      <w:proofErr w:type="spellStart"/>
+        <w:t>$</w:t>
+      </w:r>
       <w:r>
         <w:rPr>
           <w:rFonts w:ascii="Arial" w:hAnsi="Arial" w:cs="Arial"/>
@@ -5247,19 +3257,19 @@
           <w:highlight w:val="yellow"/>
           <w:u w:val="double"/>
         </w:rPr>
-        <w:t>monto_total</w:t>
-      </w:r>
-      <w:proofErr w:type="spellEnd"/>
-      <w:r>
-        <w:rPr>
-          <w:rFonts w:ascii="Arial" w:hAnsi="Arial" w:cs="Arial"/>
-          <w:sz w:val="21"/>
-          <w:szCs w:val="21"/>
-          <w:highlight w:val="yellow"/>
+        <w:t>{monto_total}</w:t>
+      </w:r>
+    </w:p>
+    <w:p>
+      <w:pPr>
+        <w:jc w:val="both"/>
+        <w:rPr>
+          <w:rFonts w:ascii="Arial" w:hAnsi="Arial" w:cs="Arial"/>
+          <w:sz w:val="21"/>
+          <w:szCs w:val="21"/>
           <w:u w:val="double"/>
         </w:rPr>
-        <w:t>}</w:t>
-      </w:r>
+      </w:pPr>
     </w:p>
     <w:p>
       <w:pPr>
@@ -5268,9 +3278,24 @@
           <w:rFonts w:ascii="Arial" w:hAnsi="Arial" w:cs="Arial"/>
           <w:sz w:val="21"/>
           <w:szCs w:val="21"/>
-          <w:u w:val="double"/>
-        </w:rPr>
-      </w:pPr>
+        </w:rPr>
+      </w:pPr>
+      <w:r>
+        <w:rPr>
+          <w:rFonts w:ascii="Arial" w:hAnsi="Arial" w:cs="Arial"/>
+          <w:sz w:val="21"/>
+          <w:szCs w:val="21"/>
+        </w:rPr>
+        <w:t xml:space="preserve">Cabe precisar que la conducta de la infractora se considera grave, ya que ocasiona un grave perjuicio al erario fiscal al no permitir llegar los recursos económicos de manera oportuna municipio, </w:t>
+      </w:r>
+      <w:r>
+        <w:rPr>
+          <w:rFonts w:ascii="Arial" w:hAnsi="Arial" w:cs="Arial"/>
+          <w:sz w:val="21"/>
+          <w:szCs w:val="21"/>
+        </w:rPr>
+        <w:t>causando un detrimento en consecuencia en los servicios que el municipio presta, citando como ejemplos, la recolección de basura, pavimentación y bacheo, mantenimiento de parques y jardines entre otros.</w:t>
+      </w:r>
     </w:p>
     <w:p>
       <w:pPr>
@@ -5281,6 +3306,145 @@
           <w:szCs w:val="21"/>
         </w:rPr>
       </w:pPr>
+    </w:p>
+    <w:p>
+      <w:pPr>
+        <w:jc w:val="both"/>
+        <w:rPr>
+          <w:rFonts w:ascii="Arial" w:hAnsi="Arial" w:cs="Arial"/>
+          <w:sz w:val="21"/>
+          <w:szCs w:val="21"/>
+        </w:rPr>
+      </w:pPr>
+      <w:r>
+        <w:rPr>
+          <w:rFonts w:ascii="Arial" w:hAnsi="Arial" w:cs="Arial"/>
+          <w:sz w:val="21"/>
+          <w:szCs w:val="21"/>
+        </w:rPr>
+        <w:t>En cuanto a las condiciones económicas y sociales del contribuyente, esta autoridad considera que la empresa sancionada cuenta con los recursos económicos para cubrir la multa que aquí se le impone, ello en razón de que durante la secuela procedimental, no exhibió documentación alguna que acredite estar en estado de insolvencia, suspensión de pagos o concurso mercantil en términos de la leyes aplicables, aunado de que es un hecho notorio que la empresa sancionada tiene presencia a nivel nacional, por lo que es evidente que sus condiciones económicas y sociales son suficientes para cubrir la multa que aquí se le impone.</w:t>
+      </w:r>
+    </w:p>
+    <w:p>
+      <w:pPr>
+        <w:jc w:val="both"/>
+        <w:rPr>
+          <w:rFonts w:ascii="Arial" w:hAnsi="Arial" w:cs="Arial"/>
+          <w:sz w:val="21"/>
+          <w:szCs w:val="21"/>
+        </w:rPr>
+      </w:pPr>
+    </w:p>
+    <w:p>
+      <w:pPr>
+        <w:jc w:val="both"/>
+        <w:rPr>
+          <w:rFonts w:ascii="Arial" w:hAnsi="Arial" w:cs="Arial"/>
+          <w:sz w:val="21"/>
+          <w:szCs w:val="21"/>
+        </w:rPr>
+      </w:pPr>
+      <w:r>
+        <w:rPr>
+          <w:rFonts w:ascii="Arial" w:hAnsi="Arial" w:cs="Arial"/>
+          <w:sz w:val="21"/>
+          <w:szCs w:val="21"/>
+        </w:rPr>
+        <w:t xml:space="preserve">En cuanto a la </w:t>
+      </w:r>
+      <w:r>
+        <w:rPr>
+          <w:rFonts w:ascii="Arial" w:hAnsi="Arial" w:cs="Arial"/>
+          <w:sz w:val="21"/>
+          <w:szCs w:val="21"/>
+        </w:rPr>
+        <w:t>reincidencia</w:t>
+      </w:r>
+      <w:r>
+        <w:rPr>
+          <w:rFonts w:ascii="Arial" w:hAnsi="Arial" w:cs="Arial"/>
+          <w:sz w:val="21"/>
+          <w:szCs w:val="21"/>
+        </w:rPr>
+        <w:t xml:space="preserve">, esta autoridad no considera reincidente al contribuyente sancionado, ya que de los registros con que se cuenta en esta Dirección, no existen datos que lleven a concluir que la empresa haya incurrido en la infracción </w:t>
+      </w:r>
+      <w:r>
+        <w:rPr>
+          <w:rFonts w:ascii="Arial" w:hAnsi="Arial" w:cs="Arial"/>
+          <w:sz w:val="21"/>
+          <w:szCs w:val="21"/>
+        </w:rPr>
+        <w:t>alguna</w:t>
+      </w:r>
+      <w:r>
+        <w:rPr>
+          <w:rFonts w:ascii="Arial" w:hAnsi="Arial" w:cs="Arial"/>
+          <w:sz w:val="21"/>
+          <w:szCs w:val="21"/>
+        </w:rPr>
+        <w:t xml:space="preserve"> del artículo 68 del </w:t>
+      </w:r>
+      <w:r>
+        <w:rPr>
+          <w:rFonts w:ascii="Arial" w:hAnsi="Arial" w:cs="Arial"/>
+          <w:sz w:val="21"/>
+          <w:szCs w:val="21"/>
+        </w:rPr>
+        <w:t>Código</w:t>
+      </w:r>
+      <w:r>
+        <w:rPr>
+          <w:rFonts w:ascii="Arial" w:hAnsi="Arial" w:cs="Arial"/>
+          <w:sz w:val="21"/>
+          <w:szCs w:val="21"/>
+        </w:rPr>
+        <w:t xml:space="preserve"> Fiscal Municipal del Estado de Quintana Roo.</w:t>
+      </w:r>
+    </w:p>
+    <w:p>
+      <w:pPr>
+        <w:jc w:val="both"/>
+        <w:rPr>
+          <w:rFonts w:ascii="Arial" w:hAnsi="Arial" w:cs="Arial"/>
+          <w:sz w:val="21"/>
+          <w:szCs w:val="21"/>
+        </w:rPr>
+      </w:pPr>
+    </w:p>
+    <w:p>
+      <w:pPr>
+        <w:jc w:val="both"/>
+        <w:rPr>
+          <w:rFonts w:ascii="Arial" w:hAnsi="Arial" w:cs="Arial"/>
+          <w:sz w:val="21"/>
+          <w:szCs w:val="21"/>
+        </w:rPr>
+      </w:pPr>
+      <w:r>
+        <w:rPr>
+          <w:rFonts w:ascii="Arial" w:hAnsi="Arial" w:cs="Arial"/>
+          <w:sz w:val="21"/>
+          <w:szCs w:val="21"/>
+        </w:rPr>
+        <w:t xml:space="preserve">En cuanto a la conveniencia </w:t>
+      </w:r>
+      <w:r>
+        <w:rPr>
+          <w:rFonts w:ascii="Arial" w:hAnsi="Arial" w:cs="Arial"/>
+          <w:sz w:val="21"/>
+          <w:szCs w:val="21"/>
+          <w:lang w:val="es-MX"/>
+        </w:rPr>
+        <w:t>de destruir prácticas establecidas, con el fin de evitar la evasión fiscal y la infracción a las disposiciones fiscales</w:t>
+      </w:r>
+      <w:r>
+        <w:rPr>
+          <w:rFonts w:ascii="Arial" w:hAnsi="Arial" w:cs="Arial"/>
+          <w:sz w:val="21"/>
+          <w:szCs w:val="21"/>
+        </w:rPr>
+        <w:t xml:space="preserve">, con la imposición de la presente multa esta autoridad fiscalizadora </w:t>
+      </w:r>
       <w:r>
         <w:rPr>
           <w:rFonts w:ascii="Arial" w:hAnsi="Arial" w:cs="Arial"/>
@@ -5288,164 +3452,7 @@
           <w:szCs w:val="21"/>
         </w:rPr>
         <w:lastRenderedPageBreak/>
-        <w:t xml:space="preserve">Cabe precisar que la conducta de la infractora se considera grave, ya que ocasiona un grave perjuicio al erario fiscal al no permitir llegar los recursos económicos de manera oportuna municipio, </w:t>
-      </w:r>
-      <w:r>
-        <w:rPr>
-          <w:rFonts w:ascii="Arial" w:hAnsi="Arial" w:cs="Arial"/>
-          <w:sz w:val="21"/>
-          <w:szCs w:val="21"/>
-        </w:rPr>
-        <w:t>causando un detrimento en consecuencia en los servicios que el municipio presta, citando como ejemplos, la recolección de basura, pavimentación y bacheo, mantenimiento de parques y jardines entre otros.</w:t>
-      </w:r>
-    </w:p>
-    <w:p>
-      <w:pPr>
-        <w:jc w:val="both"/>
-        <w:rPr>
-          <w:rFonts w:ascii="Arial" w:hAnsi="Arial" w:cs="Arial"/>
-          <w:sz w:val="21"/>
-          <w:szCs w:val="21"/>
-        </w:rPr>
-      </w:pPr>
-    </w:p>
-    <w:p>
-      <w:pPr>
-        <w:jc w:val="both"/>
-        <w:rPr>
-          <w:rFonts w:ascii="Arial" w:hAnsi="Arial" w:cs="Arial"/>
-          <w:sz w:val="21"/>
-          <w:szCs w:val="21"/>
-        </w:rPr>
-      </w:pPr>
-      <w:r>
-        <w:rPr>
-          <w:rFonts w:ascii="Arial" w:hAnsi="Arial" w:cs="Arial"/>
-          <w:sz w:val="21"/>
-          <w:szCs w:val="21"/>
-        </w:rPr>
-        <w:t>En cuanto a las condiciones económicas y sociales del contribuyente, esta autoridad considera que la empresa sancionada cuenta con los recursos económicos para cubrir la multa que aquí se le impone, ello en razón de que durante la secuela procedimental, no exhibió documentación alguna que acredite estar en estado de insolvencia, suspensión de pagos o concurso mercantil en términos de la leyes aplicables, aunado de que es un hecho notorio que la empresa sancionada tiene presencia a nivel nacional, por lo que es evidente que sus condiciones económicas y sociales son suficientes para cubrir la multa que aquí se le impone.</w:t>
-      </w:r>
-    </w:p>
-    <w:p>
-      <w:pPr>
-        <w:jc w:val="both"/>
-        <w:rPr>
-          <w:rFonts w:ascii="Arial" w:hAnsi="Arial" w:cs="Arial"/>
-          <w:sz w:val="21"/>
-          <w:szCs w:val="21"/>
-        </w:rPr>
-      </w:pPr>
-    </w:p>
-    <w:p>
-      <w:pPr>
-        <w:jc w:val="both"/>
-        <w:rPr>
-          <w:rFonts w:ascii="Arial" w:hAnsi="Arial" w:cs="Arial"/>
-          <w:sz w:val="21"/>
-          <w:szCs w:val="21"/>
-        </w:rPr>
-      </w:pPr>
-      <w:r>
-        <w:rPr>
-          <w:rFonts w:ascii="Arial" w:hAnsi="Arial" w:cs="Arial"/>
-          <w:sz w:val="21"/>
-          <w:szCs w:val="21"/>
-        </w:rPr>
-        <w:t xml:space="preserve">En cuanto a la </w:t>
-      </w:r>
-      <w:r>
-        <w:rPr>
-          <w:rFonts w:ascii="Arial" w:hAnsi="Arial" w:cs="Arial"/>
-          <w:sz w:val="21"/>
-          <w:szCs w:val="21"/>
-        </w:rPr>
-        <w:t>reincidencia</w:t>
-      </w:r>
-      <w:r>
-        <w:rPr>
-          <w:rFonts w:ascii="Arial" w:hAnsi="Arial" w:cs="Arial"/>
-          <w:sz w:val="21"/>
-          <w:szCs w:val="21"/>
-        </w:rPr>
-        <w:t xml:space="preserve">, esta autoridad no considera reincidente al contribuyente sancionado, ya que de los registros con que se cuenta en esta Dirección, no existen datos que lleven a concluir que la empresa haya incurrido en la infracción </w:t>
-      </w:r>
-      <w:r>
-        <w:rPr>
-          <w:rFonts w:ascii="Arial" w:hAnsi="Arial" w:cs="Arial"/>
-          <w:sz w:val="21"/>
-          <w:szCs w:val="21"/>
-        </w:rPr>
-        <w:t>alguna</w:t>
-      </w:r>
-      <w:r>
-        <w:rPr>
-          <w:rFonts w:ascii="Arial" w:hAnsi="Arial" w:cs="Arial"/>
-          <w:sz w:val="21"/>
-          <w:szCs w:val="21"/>
-        </w:rPr>
-        <w:t xml:space="preserve"> del artículo 68 del </w:t>
-      </w:r>
-      <w:r>
-        <w:rPr>
-          <w:rFonts w:ascii="Arial" w:hAnsi="Arial" w:cs="Arial"/>
-          <w:sz w:val="21"/>
-          <w:szCs w:val="21"/>
-        </w:rPr>
-        <w:t>Código</w:t>
-      </w:r>
-      <w:r>
-        <w:rPr>
-          <w:rFonts w:ascii="Arial" w:hAnsi="Arial" w:cs="Arial"/>
-          <w:sz w:val="21"/>
-          <w:szCs w:val="21"/>
-        </w:rPr>
-        <w:t xml:space="preserve"> Fiscal Municipal del Estado de Quintana Roo.</w:t>
-      </w:r>
-    </w:p>
-    <w:p>
-      <w:pPr>
-        <w:jc w:val="both"/>
-        <w:rPr>
-          <w:rFonts w:ascii="Arial" w:hAnsi="Arial" w:cs="Arial"/>
-          <w:sz w:val="21"/>
-          <w:szCs w:val="21"/>
-        </w:rPr>
-      </w:pPr>
-    </w:p>
-    <w:p>
-      <w:pPr>
-        <w:jc w:val="both"/>
-        <w:rPr>
-          <w:rFonts w:ascii="Arial" w:hAnsi="Arial" w:cs="Arial"/>
-          <w:sz w:val="21"/>
-          <w:szCs w:val="21"/>
-        </w:rPr>
-      </w:pPr>
-      <w:r>
-        <w:rPr>
-          <w:rFonts w:ascii="Arial" w:hAnsi="Arial" w:cs="Arial"/>
-          <w:sz w:val="21"/>
-          <w:szCs w:val="21"/>
-        </w:rPr>
-        <w:t xml:space="preserve">En cuanto a la conveniencia </w:t>
-      </w:r>
-      <w:r>
-        <w:rPr>
-          <w:rFonts w:ascii="Arial" w:hAnsi="Arial" w:cs="Arial"/>
-          <w:sz w:val="21"/>
-          <w:szCs w:val="21"/>
-          <w:lang w:val="es-MX"/>
-        </w:rPr>
-        <w:t>de destruir prácticas establecidas, con el fin de evitar la evasión fiscal y la infracción a las disposiciones fiscales</w:t>
-      </w:r>
-      <w:r>
-        <w:rPr>
-          <w:rFonts w:ascii="Arial" w:hAnsi="Arial" w:cs="Arial"/>
-          <w:sz w:val="21"/>
-          <w:szCs w:val="21"/>
-        </w:rPr>
-        <w:t xml:space="preserve">, con la imposición de la presente multa esta autoridad fiscalizadora tiene como finalidad destruir prácticas irregulares, así como la evasión fiscal e infracción a las disposiciones </w:t>
+        <w:t xml:space="preserve">tiene como finalidad destruir prácticas irregulares, así como la evasión fiscal e infracción a las disposiciones </w:t>
       </w:r>
       <w:r>
         <w:rPr>
@@ -5599,7 +3606,6 @@
           <w:lang w:eastAsia="es-MX"/>
         </w:rPr>
       </w:pPr>
-      <w:proofErr w:type="gramStart"/>
       <w:r>
         <w:rPr>
           <w:rFonts w:ascii="Arial" w:hAnsi="Arial" w:cs="Arial"/>
@@ -5610,10 +3616,34 @@
           <w:szCs w:val="21"/>
           <w:lang w:eastAsia="es-MX"/>
         </w:rPr>
-        <w:t>PRIMERO.-</w:t>
-      </w:r>
-      <w:proofErr w:type="gramEnd"/>
-      <w:r>
+        <w:t xml:space="preserve">PRIMERO.-  </w:t>
+      </w:r>
+      <w:r>
+        <w:rPr>
+          <w:rFonts w:ascii="Arial" w:hAnsi="Arial" w:cs="Arial"/>
+          <w:bCs/>
+          <w:color w:val="FF0000"/>
+          <w:sz w:val="21"/>
+          <w:szCs w:val="21"/>
+          <w:lang w:eastAsia="es-MX"/>
+        </w:rPr>
+        <w:t>Se le impone a la sociedad  mercantil denominada Comercializadora de Frecuencias Satelitales, S. de R.L. de C.V., una multa por un monto de setecientas veintiocho unidades de medida y actualización vigente en la fecha en que se cometió la infracción, que</w:t>
+      </w:r>
+      <w:r>
+        <w:rPr>
+          <w:rFonts w:ascii="Arial" w:hAnsi="Arial" w:cs="Arial"/>
+          <w:color w:val="FF0000"/>
+          <w:sz w:val="21"/>
+          <w:szCs w:val="21"/>
+          <w:lang w:eastAsia="es-MX"/>
+        </w:rPr>
+        <w:t xml:space="preserve"> representan la cantidad de $54,956.72 (Son: Cincuenta y Cuatro Mil Novecientos Cincuenta y Seis Pesos 72/100 Moneda Nacional), por los motivos y fundamentos precisados en el apartado de Considerandos de la presente resolución.</w:t>
+      </w:r>
+    </w:p>
+    <w:p>
+      <w:pPr>
+        <w:spacing w:after="240"/>
+        <w:jc w:val="both"/>
         <w:rPr>
           <w:rFonts w:ascii="Arial" w:hAnsi="Arial" w:cs="Arial"/>
           <w:b/>
@@ -5623,28 +3653,51 @@
           <w:szCs w:val="21"/>
           <w:lang w:eastAsia="es-MX"/>
         </w:rPr>
-        <w:t xml:space="preserve">  </w:t>
-      </w:r>
-      <w:r>
-        <w:rPr>
-          <w:rFonts w:ascii="Arial" w:hAnsi="Arial" w:cs="Arial"/>
+      </w:pPr>
+      <w:r>
+        <w:rPr>
+          <w:rFonts w:ascii="Arial" w:hAnsi="Arial" w:cs="Arial"/>
+          <w:b/>
           <w:bCs/>
           <w:color w:val="FF0000"/>
           <w:sz w:val="21"/>
           <w:szCs w:val="21"/>
           <w:lang w:eastAsia="es-MX"/>
         </w:rPr>
-        <w:t>Se le impone a la sociedad  mercantil denominada Comercializadora de Frecuencias Satelitales, S. de R.L. de C.V., una multa por un monto de setecientas veintiocho unidades de medida y actualización vigente en la fecha en que se cometió la infracción, que</w:t>
-      </w:r>
-      <w:r>
-        <w:rPr>
-          <w:rFonts w:ascii="Arial" w:hAnsi="Arial" w:cs="Arial"/>
-          <w:color w:val="FF0000"/>
-          <w:sz w:val="21"/>
-          <w:szCs w:val="21"/>
-          <w:lang w:eastAsia="es-MX"/>
-        </w:rPr>
-        <w:t xml:space="preserve"> representan la cantidad de $54,956.72 (Son: Cincuenta y Cuatro Mil Novecientos Cincuenta y Seis Pesos 72/100 Moneda Nacional), por los motivos y fundamentos precisados en el apartado de Considerandos de la presente resolución.</w:t>
+        <w:t>SEGUNDO</w:t>
+      </w:r>
+      <w:r>
+        <w:rPr>
+          <w:rFonts w:ascii="Arial" w:hAnsi="Arial" w:cs="Arial"/>
+          <w:b/>
+          <w:color w:val="FF0000"/>
+          <w:sz w:val="21"/>
+          <w:szCs w:val="21"/>
+          <w:lang w:eastAsia="es-MX"/>
+        </w:rPr>
+        <w:t xml:space="preserve">.- </w:t>
+      </w:r>
+      <w:r>
+        <w:rPr>
+          <w:rFonts w:ascii="Arial" w:hAnsi="Arial" w:cs="Arial"/>
+          <w:color w:val="FF0000"/>
+          <w:sz w:val="21"/>
+          <w:szCs w:val="21"/>
+          <w:lang w:eastAsia="es-MX"/>
+        </w:rPr>
+        <w:t>Considerando que existe constancia en autos del expediente en que se actúa, del pago que ha efectuado el contribuyente, mediante recibo número 429980 y número de folio f-2017-00395801 de fecha 12 de octubre de 2017, evítese enviar a la Dirección de Ingresos Coordinados la presente resolución.</w:t>
+      </w:r>
+      <w:r>
+        <w:rPr>
+          <w:rFonts w:ascii="Arial" w:hAnsi="Arial" w:cs="Arial"/>
+          <w:b/>
+          <w:bCs/>
+          <w:color w:val="FF0000"/>
+          <w:sz w:val="21"/>
+          <w:szCs w:val="21"/>
+          <w:lang w:eastAsia="es-MX"/>
+        </w:rPr>
+        <w:t xml:space="preserve"> </w:t>
       </w:r>
     </w:p>
     <w:p>
@@ -5653,6 +3706,50 @@
         <w:jc w:val="both"/>
         <w:rPr>
           <w:rFonts w:ascii="Arial" w:hAnsi="Arial" w:cs="Arial"/>
+          <w:color w:val="FF0000"/>
+          <w:sz w:val="21"/>
+          <w:szCs w:val="21"/>
+          <w:lang w:eastAsia="es-MX"/>
+        </w:rPr>
+      </w:pPr>
+      <w:r>
+        <w:rPr>
+          <w:rFonts w:ascii="Arial" w:hAnsi="Arial" w:cs="Arial"/>
+          <w:b/>
+          <w:color w:val="FF0000"/>
+          <w:sz w:val="21"/>
+          <w:szCs w:val="21"/>
+          <w:lang w:eastAsia="es-MX"/>
+        </w:rPr>
+        <w:t xml:space="preserve">TERCERO.- </w:t>
+      </w:r>
+      <w:r>
+        <w:rPr>
+          <w:rFonts w:ascii="Arial" w:hAnsi="Arial" w:cs="Arial"/>
+          <w:color w:val="FF0000"/>
+          <w:sz w:val="21"/>
+          <w:szCs w:val="21"/>
+          <w:lang w:eastAsia="es-MX"/>
+        </w:rPr>
+        <w:t>Se hace de su conocimiento que la multa impuesta, puede ser combatida mediante el recurso de revocación en términos del artículo 95 del Código Fiscal Municipal del Estado de Quintana.</w:t>
+      </w:r>
+    </w:p>
+    <w:p>
+      <w:pPr>
+        <w:spacing w:after="240"/>
+        <w:jc w:val="both"/>
+        <w:rPr>
+          <w:rFonts w:ascii="Arial" w:hAnsi="Arial" w:cs="Arial"/>
+          <w:b/>
+          <w:color w:val="FF0000"/>
+          <w:sz w:val="21"/>
+          <w:szCs w:val="21"/>
+          <w:lang w:eastAsia="es-MX"/>
+        </w:rPr>
+      </w:pPr>
+      <w:r>
+        <w:rPr>
+          <w:rFonts w:ascii="Arial" w:hAnsi="Arial" w:cs="Arial"/>
           <w:b/>
           <w:bCs/>
           <w:color w:val="FF0000"/>
@@ -5660,8 +3757,30 @@
           <w:szCs w:val="21"/>
           <w:lang w:eastAsia="es-MX"/>
         </w:rPr>
-      </w:pPr>
-      <w:proofErr w:type="gramStart"/>
+        <w:t>QUINTO</w:t>
+      </w:r>
+      <w:r>
+        <w:rPr>
+          <w:rFonts w:ascii="Arial" w:hAnsi="Arial" w:cs="Arial"/>
+          <w:b/>
+          <w:color w:val="FF0000"/>
+          <w:sz w:val="21"/>
+          <w:szCs w:val="21"/>
+          <w:lang w:eastAsia="es-MX"/>
+        </w:rPr>
+        <w:t xml:space="preserve">.- Notifíquese </w:t>
+      </w:r>
+      <w:r>
+        <w:rPr>
+          <w:rFonts w:ascii="Arial" w:hAnsi="Arial" w:cs="Arial"/>
+          <w:b/>
+          <w:color w:val="FF0000"/>
+          <w:sz w:val="21"/>
+          <w:szCs w:val="21"/>
+          <w:lang w:eastAsia="es-MX"/>
+        </w:rPr>
+        <w:t xml:space="preserve">la presente la resolución a </w:t>
+      </w:r>
       <w:r>
         <w:rPr>
           <w:rFonts w:ascii="Arial" w:hAnsi="Arial" w:cs="Arial"/>
@@ -5672,7 +3791,7 @@
           <w:szCs w:val="21"/>
           <w:lang w:eastAsia="es-MX"/>
         </w:rPr>
-        <w:t>SEGUNDO</w:t>
+        <w:t>Comercializadora de Frecuencias Satelitales, S. de R.L. de C.V.</w:t>
       </w:r>
       <w:r>
         <w:rPr>
@@ -5683,41 +3802,7 @@
           <w:szCs w:val="21"/>
           <w:lang w:eastAsia="es-MX"/>
         </w:rPr>
-        <w:t>.-</w:t>
-      </w:r>
-      <w:proofErr w:type="gramEnd"/>
-      <w:r>
-        <w:rPr>
-          <w:rFonts w:ascii="Arial" w:hAnsi="Arial" w:cs="Arial"/>
-          <w:b/>
-          <w:color w:val="FF0000"/>
-          <w:sz w:val="21"/>
-          <w:szCs w:val="21"/>
-          <w:lang w:eastAsia="es-MX"/>
-        </w:rPr>
-        <w:t xml:space="preserve"> </w:t>
-      </w:r>
-      <w:r>
-        <w:rPr>
-          <w:rFonts w:ascii="Arial" w:hAnsi="Arial" w:cs="Arial"/>
-          <w:color w:val="FF0000"/>
-          <w:sz w:val="21"/>
-          <w:szCs w:val="21"/>
-          <w:lang w:eastAsia="es-MX"/>
-        </w:rPr>
-        <w:t>Considerando que existe constancia en autos del expediente en que se actúa, del pago que ha efectuado el contribuyente, mediante recibo número 429980 y número de folio f-2017-00395801 de fecha 12 de octubre de 2017, evítese enviar a la Dirección de Ingresos Coordinados la presente resolución.</w:t>
-      </w:r>
-      <w:r>
-        <w:rPr>
-          <w:rFonts w:ascii="Arial" w:hAnsi="Arial" w:cs="Arial"/>
-          <w:b/>
-          <w:bCs/>
-          <w:color w:val="FF0000"/>
-          <w:sz w:val="21"/>
-          <w:szCs w:val="21"/>
-          <w:lang w:eastAsia="es-MX"/>
-        </w:rPr>
-        <w:t xml:space="preserve"> </w:t>
+        <w:t xml:space="preserve"> en el domicilio ubicado en la supermanzana 104, manzana 26, lote 4-02, C.P. 77539, de esta Ciudad de Cancún, Quintana Roo.</w:t>
       </w:r>
     </w:p>
     <w:p>
@@ -5726,161 +3811,6 @@
         <w:jc w:val="both"/>
         <w:rPr>
           <w:rFonts w:ascii="Arial" w:hAnsi="Arial" w:cs="Arial"/>
-          <w:color w:val="FF0000"/>
-          <w:sz w:val="21"/>
-          <w:szCs w:val="21"/>
-          <w:lang w:eastAsia="es-MX"/>
-        </w:rPr>
-      </w:pPr>
-      <w:proofErr w:type="gramStart"/>
-      <w:r>
-        <w:rPr>
-          <w:rFonts w:ascii="Arial" w:hAnsi="Arial" w:cs="Arial"/>
-          <w:b/>
-          <w:color w:val="FF0000"/>
-          <w:sz w:val="21"/>
-          <w:szCs w:val="21"/>
-          <w:lang w:eastAsia="es-MX"/>
-        </w:rPr>
-        <w:t>TERCERO.-</w:t>
-      </w:r>
-      <w:proofErr w:type="gramEnd"/>
-      <w:r>
-        <w:rPr>
-          <w:rFonts w:ascii="Arial" w:hAnsi="Arial" w:cs="Arial"/>
-          <w:b/>
-          <w:color w:val="FF0000"/>
-          <w:sz w:val="21"/>
-          <w:szCs w:val="21"/>
-          <w:lang w:eastAsia="es-MX"/>
-        </w:rPr>
-        <w:t xml:space="preserve"> </w:t>
-      </w:r>
-      <w:r>
-        <w:rPr>
-          <w:rFonts w:ascii="Arial" w:hAnsi="Arial" w:cs="Arial"/>
-          <w:color w:val="FF0000"/>
-          <w:sz w:val="21"/>
-          <w:szCs w:val="21"/>
-          <w:lang w:eastAsia="es-MX"/>
-        </w:rPr>
-        <w:t>Se hace de su conocimiento que la multa impuesta, puede ser combatida mediante el recurso de revocación en términos del artículo 95 del Código Fiscal Municipal del Estado de Quintana.</w:t>
-      </w:r>
-    </w:p>
-    <w:p>
-      <w:pPr>
-        <w:spacing w:after="240"/>
-        <w:jc w:val="both"/>
-        <w:rPr>
-          <w:rFonts w:ascii="Arial" w:hAnsi="Arial" w:cs="Arial"/>
-          <w:b/>
-          <w:color w:val="FF0000"/>
-          <w:sz w:val="21"/>
-          <w:szCs w:val="21"/>
-          <w:lang w:eastAsia="es-MX"/>
-        </w:rPr>
-      </w:pPr>
-      <w:proofErr w:type="gramStart"/>
-      <w:r>
-        <w:rPr>
-          <w:rFonts w:ascii="Arial" w:hAnsi="Arial" w:cs="Arial"/>
-          <w:b/>
-          <w:bCs/>
-          <w:color w:val="FF0000"/>
-          <w:sz w:val="21"/>
-          <w:szCs w:val="21"/>
-          <w:lang w:eastAsia="es-MX"/>
-        </w:rPr>
-        <w:t>QUINTO</w:t>
-      </w:r>
-      <w:r>
-        <w:rPr>
-          <w:rFonts w:ascii="Arial" w:hAnsi="Arial" w:cs="Arial"/>
-          <w:b/>
-          <w:color w:val="FF0000"/>
-          <w:sz w:val="21"/>
-          <w:szCs w:val="21"/>
-          <w:lang w:eastAsia="es-MX"/>
-        </w:rPr>
-        <w:t>.-</w:t>
-      </w:r>
-      <w:proofErr w:type="gramEnd"/>
-      <w:r>
-        <w:rPr>
-          <w:rFonts w:ascii="Arial" w:hAnsi="Arial" w:cs="Arial"/>
-          <w:b/>
-          <w:color w:val="FF0000"/>
-          <w:sz w:val="21"/>
-          <w:szCs w:val="21"/>
-          <w:lang w:eastAsia="es-MX"/>
-        </w:rPr>
-        <w:t xml:space="preserve"> Notifíquese </w:t>
-      </w:r>
-      <w:r>
-        <w:rPr>
-          <w:rFonts w:ascii="Arial" w:hAnsi="Arial" w:cs="Arial"/>
-          <w:b/>
-          <w:color w:val="FF0000"/>
-          <w:sz w:val="21"/>
-          <w:szCs w:val="21"/>
-          <w:lang w:eastAsia="es-MX"/>
-        </w:rPr>
-        <w:t xml:space="preserve">la presente la resolución a </w:t>
-      </w:r>
-      <w:r>
-        <w:rPr>
-          <w:rFonts w:ascii="Arial" w:hAnsi="Arial" w:cs="Arial"/>
-          <w:b/>
-          <w:bCs/>
-          <w:color w:val="FF0000"/>
-          <w:sz w:val="21"/>
-          <w:szCs w:val="21"/>
-          <w:lang w:eastAsia="es-MX"/>
-        </w:rPr>
-        <w:t>Comercializadora de Frecuencias Satelitales, S. de R.L. de C.V.</w:t>
-      </w:r>
-      <w:r>
-        <w:rPr>
-          <w:rFonts w:ascii="Arial" w:hAnsi="Arial" w:cs="Arial"/>
-          <w:b/>
-          <w:color w:val="FF0000"/>
-          <w:sz w:val="21"/>
-          <w:szCs w:val="21"/>
-          <w:lang w:eastAsia="es-MX"/>
-        </w:rPr>
-        <w:t xml:space="preserve"> en el domicilio ubicado en la </w:t>
-      </w:r>
-      <w:proofErr w:type="spellStart"/>
-      <w:r>
-        <w:rPr>
-          <w:rFonts w:ascii="Arial" w:hAnsi="Arial" w:cs="Arial"/>
-          <w:b/>
-          <w:color w:val="FF0000"/>
-          <w:sz w:val="21"/>
-          <w:szCs w:val="21"/>
-          <w:lang w:eastAsia="es-MX"/>
-        </w:rPr>
-        <w:t>supermanzana</w:t>
-      </w:r>
-      <w:proofErr w:type="spellEnd"/>
-      <w:r>
-        <w:rPr>
-          <w:rFonts w:ascii="Arial" w:hAnsi="Arial" w:cs="Arial"/>
-          <w:b/>
-          <w:color w:val="FF0000"/>
-          <w:sz w:val="21"/>
-          <w:szCs w:val="21"/>
-          <w:lang w:eastAsia="es-MX"/>
-        </w:rPr>
-        <w:t xml:space="preserve"> 104, manzana 26, lote 4-02, C.P. 77539, de esta Ciudad de Cancún, Quintana Roo.</w:t>
-      </w:r>
-    </w:p>
-    <w:p>
-      <w:pPr>
-        <w:spacing w:after="240"/>
-        <w:jc w:val="both"/>
-        <w:rPr>
-          <w:rFonts w:ascii="Arial" w:hAnsi="Arial" w:cs="Arial"/>
           <w:sz w:val="21"/>
           <w:szCs w:val="21"/>
           <w:lang w:eastAsia="es-MX"/>
@@ -5958,17 +3888,7 @@
           <w:szCs w:val="21"/>
           <w:lang w:eastAsia="es-MX"/>
         </w:rPr>
-        <w:t xml:space="preserve">los artículos 1, 2, 3, 24, primer y último párrafo, 126, 127 y 128, fracción VI, de la Constitución Política del Estado Libre y Soberano de Quintana Roo; 1,2, 3, 116, fracción II, 122, 125, fracciones I, III, VII y XIX, de la Ley de los </w:t>
-      </w:r>
-      <w:r>
-        <w:rPr>
-          <w:rFonts w:ascii="Arial" w:hAnsi="Arial" w:cs="Arial"/>
-          <w:sz w:val="21"/>
-          <w:szCs w:val="21"/>
-          <w:lang w:eastAsia="es-MX"/>
-        </w:rPr>
-        <w:lastRenderedPageBreak/>
-        <w:t>Municipios del Estado de Quintana Roo; 1, 2, 3, 5, fracciones XI y XXVIII, 6 fracción IV, V, VI y VII, 7, 8, 17, 60, Apartado B, fracciones I, II, III, IV, VI, XVI y LXIII, 479, 480, 481fracciones I al III, 482, 484, 485, 486, 491, 492, 498, 499 en todas sus fracciones, 502, 503 y 504 del Bando de Gobierno y Policía del Municipio de Benito Juárez, Quintana Roo; 1, 2, 3, 4, 6, 8, 34, 35, 38, 39, 52, 53</w:t>
+        <w:t>los artículos 1, 2, 3, 24, primer y último párrafo, 126, 127 y 128, fracción VI, de la Constitución Política del Estado Libre y Soberano de Quintana Roo; 1,2, 3, 116, fracción II, 122, 125, fracciones I, III, VII y XIX, de la Ley de los Municipios del Estado de Quintana Roo; 1, 2, 3, 5, fracciones XI y XXVIII, 6 fracción IV, V, VI y VII, 7, 8, 17, 60, Apartado B, fracciones I, II, III, IV, VI, XVI y LXIII, 479, 480, 481fracciones I al III, 482, 484, 485, 486, 491, 492, 498, 499 en todas sus fracciones, 502, 503 y 504 del Bando de Gobierno y Policía del Municipio de Benito Juárez, Quintana Roo; 1, 2, 3, 4, 6, 8, 34, 35, 38, 39, 52, 53</w:t>
       </w:r>
       <w:r>
         <w:rPr>
@@ -6066,17 +3986,8 @@
         </w:rPr>
         <w:t xml:space="preserve"> 1, 7, 10, fracción I, inciso e), 12, 13, fracciones I, IV y X y 22, fracciones II, III, IV, V, VIII, IX, XII, XIII, XV y XVIII, del Reglamento Interior de la Tesorería Municipal de Benito Juárez, todos ordenamientos jurídicos vigentes.</w:t>
       </w:r>
-    </w:p>
-    <w:p>
-      <w:pPr>
-        <w:spacing w:after="240"/>
-        <w:ind w:left="567" w:right="567"/>
-        <w:jc w:val="both"/>
-        <w:rPr>
-          <w:rFonts w:ascii="Arial" w:hAnsi="Arial" w:cs="Arial"/>
-          <w:lang w:eastAsia="es-MX"/>
-        </w:rPr>
-      </w:pPr>
+      <w:bookmarkStart w:id="0" w:name="_GoBack"/>
+      <w:bookmarkEnd w:id="0"/>
     </w:p>
     <w:sectPr>
       <w:headerReference w:type="even" r:id="rId7"/>
@@ -8378,6 +6289,7 @@
   <w:style w:type="character" w:default="1" w:styleId="Fuentedeprrafopredeter">
     <w:name w:val="Default Paragraph Font"/>
     <w:uiPriority w:val="1"/>
+    <w:semiHidden/>
     <w:unhideWhenUsed/>
   </w:style>
   <w:style w:type="table" w:default="1" w:styleId="Tablanormal">

</xml_diff>

<commit_message>
Formato de multas OIE en word
</commit_message>
<xml_diff>
--- a/storage/PlantillaMultaOIF.docx
+++ b/storage/PlantillaMultaOIF.docx
@@ -3870,124 +3870,134 @@
           <w:highlight w:val="yellow"/>
           <w:lang w:val="es-MX" w:eastAsia="es-MX"/>
         </w:rPr>
-        <w:t>${puesto_esncargado}</w:t>
-      </w:r>
-      <w:r>
-        <w:rPr>
-          <w:rFonts w:ascii="Arial" w:hAnsi="Arial" w:cs="Arial"/>
-          <w:sz w:val="21"/>
-          <w:szCs w:val="21"/>
-          <w:lang w:val="es-MX" w:eastAsia="es-MX"/>
-        </w:rPr>
-        <w:t xml:space="preserve">, con fundamento en </w:t>
-      </w:r>
-      <w:r>
-        <w:rPr>
-          <w:rFonts w:ascii="Arial" w:hAnsi="Arial" w:cs="Arial"/>
-          <w:sz w:val="21"/>
-          <w:szCs w:val="21"/>
-          <w:lang w:eastAsia="es-MX"/>
-        </w:rPr>
-        <w:t>los artículos 1, 2, 3, 24, primer y último párrafo, 126, 127 y 128, fracción VI, de la Constitución Política del Estado Libre y Soberano de Quintana Roo; 1,2, 3, 116, fracción II, 122, 125, fracciones I, III, VII y XIX, de la Ley de los Municipios del Estado de Quintana Roo; 1, 2, 3, 5, fracciones XI y XXVIII, 6 fracción IV, V, VI y VII, 7, 8, 17, 60, Apartado B, fracciones I, II, III, IV, VI, XVI y LXIII, 479, 480, 481fracciones I al III, 482, 484, 485, 486, 491, 492, 498, 499 en todas sus fracciones, 502, 503 y 504 del Bando de Gobierno y Policía del Municipio de Benito Juárez, Quintana Roo; 1, 2, 3, 4, 6, 8, 34, 35, 38, 39, 52, 53</w:t>
-      </w:r>
-      <w:r>
-        <w:rPr>
-          <w:rFonts w:ascii="Arial" w:hAnsi="Arial" w:cs="Arial"/>
-          <w:b/>
-          <w:sz w:val="21"/>
-          <w:szCs w:val="21"/>
-          <w:lang w:eastAsia="es-MX"/>
-        </w:rPr>
-        <w:t>,</w:t>
-      </w:r>
-      <w:r>
-        <w:rPr>
-          <w:rFonts w:ascii="Arial" w:hAnsi="Arial" w:cs="Arial"/>
-          <w:sz w:val="21"/>
-          <w:szCs w:val="21"/>
-          <w:lang w:eastAsia="es-MX"/>
-        </w:rPr>
-        <w:t xml:space="preserve"> 54, 95, 98, 99, 116, 118, 119, 120, 135, 136, 137, 139, fracción XII, 141, fracciones V, VI, VII, 142, fracciones V, VI, VII, y 155, fracción I, incisos a) y b), de la Ley de Hacienda del Municipio de Benito Juárez del Estado de Quintana Roo; 1, 4 fracciones I al V, 5, fracciones II, V y VII, 33, fracciones I, II, III, IV, VII, X, XI y XII, 42, fracciones II y IV, y 51, fracción I, del Código Fiscal Municipal del Estado de Quintana Roo;</w:t>
-      </w:r>
-      <w:r>
-        <w:rPr>
-          <w:rFonts w:ascii="Arial" w:hAnsi="Arial" w:cs="Arial"/>
-          <w:b/>
-          <w:sz w:val="21"/>
-          <w:szCs w:val="21"/>
-          <w:lang w:eastAsia="es-MX"/>
-        </w:rPr>
-        <w:t xml:space="preserve"> </w:t>
-      </w:r>
-      <w:r>
-        <w:rPr>
-          <w:rFonts w:ascii="Arial" w:hAnsi="Arial" w:cs="Arial"/>
-          <w:sz w:val="21"/>
-          <w:szCs w:val="21"/>
-          <w:lang w:eastAsia="es-MX"/>
-        </w:rPr>
-        <w:t>4</w:t>
-      </w:r>
-      <w:r>
-        <w:rPr>
-          <w:rFonts w:ascii="Arial" w:hAnsi="Arial" w:cs="Arial"/>
-          <w:b/>
-          <w:sz w:val="21"/>
-          <w:szCs w:val="21"/>
-          <w:lang w:eastAsia="es-MX"/>
-        </w:rPr>
-        <w:t xml:space="preserve">, </w:t>
-      </w:r>
-      <w:r>
-        <w:rPr>
-          <w:rFonts w:ascii="Arial" w:hAnsi="Arial" w:cs="Arial"/>
-          <w:sz w:val="21"/>
-          <w:szCs w:val="21"/>
-          <w:lang w:eastAsia="es-MX"/>
-        </w:rPr>
-        <w:t>5,</w:t>
-      </w:r>
-      <w:r>
-        <w:rPr>
-          <w:rFonts w:ascii="Arial" w:hAnsi="Arial" w:cs="Arial"/>
-          <w:b/>
-          <w:sz w:val="21"/>
-          <w:szCs w:val="21"/>
-          <w:lang w:eastAsia="es-MX"/>
-        </w:rPr>
-        <w:t xml:space="preserve"> </w:t>
-      </w:r>
-      <w:r>
-        <w:rPr>
-          <w:rFonts w:ascii="Arial" w:hAnsi="Arial" w:cs="Arial"/>
-          <w:iCs/>
-          <w:sz w:val="21"/>
-          <w:szCs w:val="21"/>
-          <w:lang w:eastAsia="es-MX"/>
-        </w:rPr>
-        <w:t xml:space="preserve">7, 14, 22, fracción II, 35, fracciones II, III, XXV, XXVII, XXVIII, XXX, XXXI y XLVI, y 36, fracción V, del  </w:t>
-      </w:r>
-      <w:r>
-        <w:rPr>
-          <w:rFonts w:ascii="Arial" w:hAnsi="Arial" w:cs="Arial"/>
-          <w:bCs/>
-          <w:sz w:val="21"/>
-          <w:szCs w:val="21"/>
-          <w:lang w:val="es-MX" w:eastAsia="es-MX"/>
-        </w:rPr>
-        <w:t>Reglamento Orgánico de la Administración Pública Centralizada del Municipio de Benito Juárez, Quintana Roo;</w:t>
-      </w:r>
-      <w:r>
-        <w:rPr>
-          <w:rFonts w:ascii="Arial" w:hAnsi="Arial" w:cs="Arial"/>
-          <w:sz w:val="21"/>
-          <w:szCs w:val="21"/>
-          <w:lang w:eastAsia="es-MX"/>
-        </w:rPr>
-        <w:t xml:space="preserve"> 1, 7, 10, fracción I, inciso e), 12, 13, fracciones I, IV y X y 22, fracciones II, III, IV, V, VIII, IX, XII, XIII, XV y XVIII, del Reglamento Interior de la Tesorería Municipal de Benito Juárez, todos ordenamientos jurídicos vigentes.</w:t>
+        <w:t>${puesto_e</w:t>
       </w:r>
       <w:bookmarkStart w:id="0" w:name="_GoBack"/>
       <w:bookmarkEnd w:id="0"/>
+      <w:r>
+        <w:rPr>
+          <w:rFonts w:ascii="Arial" w:hAnsi="Arial" w:cs="Arial"/>
+          <w:sz w:val="21"/>
+          <w:szCs w:val="21"/>
+          <w:highlight w:val="yellow"/>
+          <w:lang w:val="es-MX" w:eastAsia="es-MX"/>
+        </w:rPr>
+        <w:t>ncargado}</w:t>
+      </w:r>
+      <w:r>
+        <w:rPr>
+          <w:rFonts w:ascii="Arial" w:hAnsi="Arial" w:cs="Arial"/>
+          <w:sz w:val="21"/>
+          <w:szCs w:val="21"/>
+          <w:lang w:val="es-MX" w:eastAsia="es-MX"/>
+        </w:rPr>
+        <w:t xml:space="preserve">, con fundamento en </w:t>
+      </w:r>
+      <w:r>
+        <w:rPr>
+          <w:rFonts w:ascii="Arial" w:hAnsi="Arial" w:cs="Arial"/>
+          <w:sz w:val="21"/>
+          <w:szCs w:val="21"/>
+          <w:lang w:eastAsia="es-MX"/>
+        </w:rPr>
+        <w:t>los artículos 1, 2, 3, 24, primer y último párrafo, 126, 127 y 128, fracción VI, de la Constitución Política del Estado Libre y Soberano de Quintana Roo; 1,2, 3, 116, fracción II, 122, 125, fracciones I, III, VII y XIX, de la Ley de los Municipios del Estado de Quintana Roo; 1, 2, 3, 5, fracciones XI y XXVIII, 6 fracción IV, V, VI y VII, 7, 8, 17, 60, Apartado B, fracciones I, II, III, IV, VI, XVI y LXIII, 479, 480, 481fracciones I al III, 482, 484, 485, 486, 491, 492, 498, 499 en todas sus fracciones, 502, 503 y 504 del Bando de Gobierno y Policía del Municipio de Benito Juárez, Quintana Roo; 1, 2, 3, 4, 6, 8, 34, 35, 38, 39, 52, 53</w:t>
+      </w:r>
+      <w:r>
+        <w:rPr>
+          <w:rFonts w:ascii="Arial" w:hAnsi="Arial" w:cs="Arial"/>
+          <w:b/>
+          <w:sz w:val="21"/>
+          <w:szCs w:val="21"/>
+          <w:lang w:eastAsia="es-MX"/>
+        </w:rPr>
+        <w:t>,</w:t>
+      </w:r>
+      <w:r>
+        <w:rPr>
+          <w:rFonts w:ascii="Arial" w:hAnsi="Arial" w:cs="Arial"/>
+          <w:sz w:val="21"/>
+          <w:szCs w:val="21"/>
+          <w:lang w:eastAsia="es-MX"/>
+        </w:rPr>
+        <w:t xml:space="preserve"> 54, 95, 98, 99, 116, 118, 119, 120, 135, 136, 137, 139, fracción XII, 141, fracciones V, VI, VII, 142, fracciones V, VI, VII, y 155, fracción I, incisos a) y b), de la Ley de Hacienda del Municipio de Benito Juárez del Estado de Quintana Roo; 1, 4 fracciones I al V, 5, fracciones II, V y VII, 33, fracciones I, II, III, IV, VII, X, XI y XII, 42, fracciones II y IV, y 51, fracción I, del Código Fiscal Municipal del Estado de Quintana Roo;</w:t>
+      </w:r>
+      <w:r>
+        <w:rPr>
+          <w:rFonts w:ascii="Arial" w:hAnsi="Arial" w:cs="Arial"/>
+          <w:b/>
+          <w:sz w:val="21"/>
+          <w:szCs w:val="21"/>
+          <w:lang w:eastAsia="es-MX"/>
+        </w:rPr>
+        <w:t xml:space="preserve"> </w:t>
+      </w:r>
+      <w:r>
+        <w:rPr>
+          <w:rFonts w:ascii="Arial" w:hAnsi="Arial" w:cs="Arial"/>
+          <w:sz w:val="21"/>
+          <w:szCs w:val="21"/>
+          <w:lang w:eastAsia="es-MX"/>
+        </w:rPr>
+        <w:t>4</w:t>
+      </w:r>
+      <w:r>
+        <w:rPr>
+          <w:rFonts w:ascii="Arial" w:hAnsi="Arial" w:cs="Arial"/>
+          <w:b/>
+          <w:sz w:val="21"/>
+          <w:szCs w:val="21"/>
+          <w:lang w:eastAsia="es-MX"/>
+        </w:rPr>
+        <w:t xml:space="preserve">, </w:t>
+      </w:r>
+      <w:r>
+        <w:rPr>
+          <w:rFonts w:ascii="Arial" w:hAnsi="Arial" w:cs="Arial"/>
+          <w:sz w:val="21"/>
+          <w:szCs w:val="21"/>
+          <w:lang w:eastAsia="es-MX"/>
+        </w:rPr>
+        <w:t>5,</w:t>
+      </w:r>
+      <w:r>
+        <w:rPr>
+          <w:rFonts w:ascii="Arial" w:hAnsi="Arial" w:cs="Arial"/>
+          <w:b/>
+          <w:sz w:val="21"/>
+          <w:szCs w:val="21"/>
+          <w:lang w:eastAsia="es-MX"/>
+        </w:rPr>
+        <w:t xml:space="preserve"> </w:t>
+      </w:r>
+      <w:r>
+        <w:rPr>
+          <w:rFonts w:ascii="Arial" w:hAnsi="Arial" w:cs="Arial"/>
+          <w:iCs/>
+          <w:sz w:val="21"/>
+          <w:szCs w:val="21"/>
+          <w:lang w:eastAsia="es-MX"/>
+        </w:rPr>
+        <w:t xml:space="preserve">7, 14, 22, fracción II, 35, fracciones II, III, XXV, XXVII, XXVIII, XXX, XXXI y XLVI, y 36, fracción V, del  </w:t>
+      </w:r>
+      <w:r>
+        <w:rPr>
+          <w:rFonts w:ascii="Arial" w:hAnsi="Arial" w:cs="Arial"/>
+          <w:bCs/>
+          <w:sz w:val="21"/>
+          <w:szCs w:val="21"/>
+          <w:lang w:val="es-MX" w:eastAsia="es-MX"/>
+        </w:rPr>
+        <w:t>Reglamento Orgánico de la Administración Pública Centralizada del Municipio de Benito Juárez, Quintana Roo;</w:t>
+      </w:r>
+      <w:r>
+        <w:rPr>
+          <w:rFonts w:ascii="Arial" w:hAnsi="Arial" w:cs="Arial"/>
+          <w:sz w:val="21"/>
+          <w:szCs w:val="21"/>
+          <w:lang w:eastAsia="es-MX"/>
+        </w:rPr>
+        <w:t xml:space="preserve"> 1, 7, 10, fracción I, inciso e), 12, 13, fracciones I, IV y X y 22, fracciones II, III, IV, V, VIII, IX, XII, XIII, XV y XVIII, del Reglamento Interior de la Tesorería Municipal de Benito Juárez, todos ordenamientos jurídicos vigentes.</w:t>
+      </w:r>
     </w:p>
     <w:sectPr>
       <w:headerReference w:type="even" r:id="rId7"/>

</xml_diff>